<commit_message>
Fixed relationships, added Time attribute
</commit_message>
<xml_diff>
--- a/Homework_2.docx
+++ b/Homework_2.docx
@@ -13,6 +13,7 @@
           <w:szCs w:val="32"/>
         </w:rPr>
       </w:pPr>
+      <w:proofErr w:type="spellStart"/>
       <w:r>
         <w:rPr>
           <w:rFonts w:ascii="Times New Roman" w:hAnsi="Times New Roman" w:cs="Times New Roman"/>
@@ -21,40 +22,10 @@
           <w:sz w:val="32"/>
           <w:szCs w:val="32"/>
         </w:rPr>
-        <w:t xml:space="preserve">Part 1: Выбор Сценария </w:t>
-      </w:r>
-    </w:p>
-    <w:p>
-      <w:pPr>
-        <w:jc w:val="both"/>
-        <w:rPr>
-          <w:rFonts w:ascii="Times New Roman" w:hAnsi="Times New Roman" w:cs="Times New Roman"/>
-          <w:sz w:val="28"/>
-          <w:szCs w:val="28"/>
-        </w:rPr>
-      </w:pPr>
-      <w:r>
-        <w:rPr>
-          <w:rFonts w:ascii="Times New Roman" w:hAnsi="Times New Roman" w:cs="Times New Roman"/>
-          <w:sz w:val="28"/>
-          <w:szCs w:val="28"/>
-        </w:rPr>
-        <w:t>Для данной работы выбран сценарий: Система высшего образования. Эта система будет управлять студентами, предметами, преподавателями и расписанием занятий.</w:t>
-      </w:r>
-    </w:p>
-    <w:p>
-      <w:pPr>
-        <w:jc w:val="both"/>
-        <w:rPr>
-          <w:rFonts w:ascii="Times New Roman" w:hAnsi="Times New Roman" w:cs="Times New Roman"/>
-          <w:sz w:val="28"/>
-          <w:szCs w:val="28"/>
-        </w:rPr>
-      </w:pPr>
-    </w:p>
-    <w:p>
-      <w:pPr>
-        <w:jc w:val="both"/>
+        <w:t>Part</w:t>
+      </w:r>
+      <w:proofErr w:type="spellEnd"/>
+      <w:r>
         <w:rPr>
           <w:rFonts w:ascii="Times New Roman" w:hAnsi="Times New Roman" w:cs="Times New Roman"/>
           <w:b/>
@@ -62,8 +33,40 @@
           <w:sz w:val="32"/>
           <w:szCs w:val="32"/>
         </w:rPr>
-      </w:pPr>
-      <w:r>
+        <w:t xml:space="preserve"> 1: Выбор Сценария </w:t>
+      </w:r>
+    </w:p>
+    <w:p>
+      <w:pPr>
+        <w:jc w:val="both"/>
+        <w:rPr>
+          <w:rFonts w:ascii="Times New Roman" w:hAnsi="Times New Roman" w:cs="Times New Roman"/>
+          <w:sz w:val="28"/>
+          <w:szCs w:val="28"/>
+        </w:rPr>
+      </w:pPr>
+      <w:r>
+        <w:rPr>
+          <w:rFonts w:ascii="Times New Roman" w:hAnsi="Times New Roman" w:cs="Times New Roman"/>
+          <w:sz w:val="28"/>
+          <w:szCs w:val="28"/>
+        </w:rPr>
+        <w:t>Для данной работы выбран сценарий: Система высшего образования. Эта система будет управлять студентами, предметами, преподавателями и расписанием занятий.</w:t>
+      </w:r>
+    </w:p>
+    <w:p>
+      <w:pPr>
+        <w:jc w:val="both"/>
+        <w:rPr>
+          <w:rFonts w:ascii="Times New Roman" w:hAnsi="Times New Roman" w:cs="Times New Roman"/>
+          <w:sz w:val="28"/>
+          <w:szCs w:val="28"/>
+        </w:rPr>
+      </w:pPr>
+    </w:p>
+    <w:p>
+      <w:pPr>
+        <w:jc w:val="both"/>
         <w:rPr>
           <w:rFonts w:ascii="Times New Roman" w:hAnsi="Times New Roman" w:cs="Times New Roman"/>
           <w:b/>
@@ -71,7 +74,28 @@
           <w:sz w:val="32"/>
           <w:szCs w:val="32"/>
         </w:rPr>
-        <w:t>Part 2: Проектирование Базы Данных и Документация</w:t>
+      </w:pPr>
+      <w:proofErr w:type="spellStart"/>
+      <w:r>
+        <w:rPr>
+          <w:rFonts w:ascii="Times New Roman" w:hAnsi="Times New Roman" w:cs="Times New Roman"/>
+          <w:b/>
+          <w:bCs/>
+          <w:sz w:val="32"/>
+          <w:szCs w:val="32"/>
+        </w:rPr>
+        <w:t>Part</w:t>
+      </w:r>
+      <w:proofErr w:type="spellEnd"/>
+      <w:r>
+        <w:rPr>
+          <w:rFonts w:ascii="Times New Roman" w:hAnsi="Times New Roman" w:cs="Times New Roman"/>
+          <w:b/>
+          <w:bCs/>
+          <w:sz w:val="32"/>
+          <w:szCs w:val="32"/>
+        </w:rPr>
+        <w:t xml:space="preserve"> 2: Проектирование Базы Данных и Документация</w:t>
       </w:r>
     </w:p>
     <w:p>
@@ -649,14 +673,25 @@
           <w:lang w:val="en-US"/>
         </w:rPr>
       </w:pPr>
-      <w:r>
-        <w:rPr>
-          <w:rFonts w:ascii="Times New Roman" w:hAnsi="Times New Roman" w:cs="Times New Roman"/>
-          <w:sz w:val="28"/>
-          <w:szCs w:val="28"/>
-          <w:lang w:val="en-US"/>
-        </w:rPr>
-        <w:t xml:space="preserve">StudentID: INTEGER, PK, NOT NULL, UNIQUE </w:t>
+      <w:proofErr w:type="spellStart"/>
+      <w:r>
+        <w:rPr>
+          <w:rFonts w:ascii="Times New Roman" w:hAnsi="Times New Roman" w:cs="Times New Roman"/>
+          <w:sz w:val="28"/>
+          <w:szCs w:val="28"/>
+          <w:lang w:val="en-US"/>
+        </w:rPr>
+        <w:t>StudentID</w:t>
+      </w:r>
+      <w:proofErr w:type="spellEnd"/>
+      <w:r>
+        <w:rPr>
+          <w:rFonts w:ascii="Times New Roman" w:hAnsi="Times New Roman" w:cs="Times New Roman"/>
+          <w:sz w:val="28"/>
+          <w:szCs w:val="28"/>
+          <w:lang w:val="en-US"/>
+        </w:rPr>
+        <w:t xml:space="preserve">: INTEGER, PK, NOT NULL, UNIQUE </w:t>
       </w:r>
     </w:p>
     <w:p>
@@ -699,14 +734,25 @@
           <w:lang w:val="en-US"/>
         </w:rPr>
       </w:pPr>
-      <w:r>
-        <w:rPr>
-          <w:rFonts w:ascii="Times New Roman" w:hAnsi="Times New Roman" w:cs="Times New Roman"/>
-          <w:sz w:val="28"/>
-          <w:szCs w:val="28"/>
-          <w:lang w:val="en-US"/>
-        </w:rPr>
-        <w:t xml:space="preserve">LastName: VARCHAR(100), NOT NULL </w:t>
+      <w:proofErr w:type="spellStart"/>
+      <w:r>
+        <w:rPr>
+          <w:rFonts w:ascii="Times New Roman" w:hAnsi="Times New Roman" w:cs="Times New Roman"/>
+          <w:sz w:val="28"/>
+          <w:szCs w:val="28"/>
+          <w:lang w:val="en-US"/>
+        </w:rPr>
+        <w:t>LastName</w:t>
+      </w:r>
+      <w:proofErr w:type="spellEnd"/>
+      <w:r>
+        <w:rPr>
+          <w:rFonts w:ascii="Times New Roman" w:hAnsi="Times New Roman" w:cs="Times New Roman"/>
+          <w:sz w:val="28"/>
+          <w:szCs w:val="28"/>
+          <w:lang w:val="en-US"/>
+        </w:rPr>
+        <w:t xml:space="preserve">: VARCHAR(100), NOT NULL </w:t>
       </w:r>
     </w:p>
     <w:p>
@@ -724,6 +770,7 @@
           <w:lang w:val="en-US"/>
         </w:rPr>
       </w:pPr>
+      <w:proofErr w:type="spellStart"/>
       <w:r>
         <w:rPr>
           <w:rFonts w:ascii="Times New Roman" w:hAnsi="Times New Roman" w:cs="Times New Roman"/>
@@ -733,6 +780,7 @@
         </w:rPr>
         <w:t>GroupID</w:t>
       </w:r>
+      <w:proofErr w:type="spellEnd"/>
       <w:r>
         <w:rPr>
           <w:rFonts w:ascii="Times New Roman" w:hAnsi="Times New Roman" w:cs="Times New Roman"/>
@@ -869,14 +917,45 @@
           <w:lang w:val="en-US"/>
         </w:rPr>
       </w:pPr>
-      <w:r>
-        <w:rPr>
-          <w:rFonts w:ascii="Times New Roman" w:hAnsi="Times New Roman" w:cs="Times New Roman"/>
-          <w:sz w:val="28"/>
-          <w:szCs w:val="28"/>
-          <w:lang w:val="en-US"/>
-        </w:rPr>
-        <w:t xml:space="preserve">PK_Students: PRIMARY KEY (StudentID) </w:t>
+      <w:proofErr w:type="spellStart"/>
+      <w:r>
+        <w:rPr>
+          <w:rFonts w:ascii="Times New Roman" w:hAnsi="Times New Roman" w:cs="Times New Roman"/>
+          <w:sz w:val="28"/>
+          <w:szCs w:val="28"/>
+          <w:lang w:val="en-US"/>
+        </w:rPr>
+        <w:t>PK_Students</w:t>
+      </w:r>
+      <w:proofErr w:type="spellEnd"/>
+      <w:r>
+        <w:rPr>
+          <w:rFonts w:ascii="Times New Roman" w:hAnsi="Times New Roman" w:cs="Times New Roman"/>
+          <w:sz w:val="28"/>
+          <w:szCs w:val="28"/>
+          <w:lang w:val="en-US"/>
+        </w:rPr>
+        <w:t>: PRIMARY KEY (</w:t>
+      </w:r>
+      <w:proofErr w:type="spellStart"/>
+      <w:r>
+        <w:rPr>
+          <w:rFonts w:ascii="Times New Roman" w:hAnsi="Times New Roman" w:cs="Times New Roman"/>
+          <w:sz w:val="28"/>
+          <w:szCs w:val="28"/>
+          <w:lang w:val="en-US"/>
+        </w:rPr>
+        <w:t>StudentID</w:t>
+      </w:r>
+      <w:proofErr w:type="spellEnd"/>
+      <w:r>
+        <w:rPr>
+          <w:rFonts w:ascii="Times New Roman" w:hAnsi="Times New Roman" w:cs="Times New Roman"/>
+          <w:sz w:val="28"/>
+          <w:szCs w:val="28"/>
+          <w:lang w:val="en-US"/>
+        </w:rPr>
+        <w:t xml:space="preserve">) </w:t>
       </w:r>
     </w:p>
     <w:p>
@@ -894,6 +973,7 @@
           <w:lang w:val="en-US"/>
         </w:rPr>
       </w:pPr>
+      <w:proofErr w:type="spellStart"/>
       <w:r>
         <w:rPr>
           <w:rFonts w:ascii="Times New Roman" w:hAnsi="Times New Roman" w:cs="Times New Roman"/>
@@ -930,6 +1010,7 @@
         </w:rPr>
         <w:t>s</w:t>
       </w:r>
+      <w:proofErr w:type="spellEnd"/>
       <w:r>
         <w:rPr>
           <w:rFonts w:ascii="Times New Roman" w:hAnsi="Times New Roman" w:cs="Times New Roman"/>
@@ -948,6 +1029,7 @@
         </w:rPr>
         <w:t>FOREIGN KEY (</w:t>
       </w:r>
+      <w:proofErr w:type="spellStart"/>
       <w:r>
         <w:rPr>
           <w:rFonts w:ascii="Times New Roman" w:hAnsi="Times New Roman" w:cs="Times New Roman"/>
@@ -957,6 +1039,7 @@
         </w:rPr>
         <w:t>GroupID</w:t>
       </w:r>
+      <w:proofErr w:type="spellEnd"/>
       <w:r>
         <w:rPr>
           <w:rFonts w:ascii="Times New Roman" w:hAnsi="Times New Roman" w:cs="Times New Roman"/>
@@ -1002,6 +1085,7 @@
         </w:rPr>
         <w:t xml:space="preserve"> (</w:t>
       </w:r>
+      <w:proofErr w:type="spellStart"/>
       <w:r>
         <w:rPr>
           <w:rFonts w:ascii="Times New Roman" w:hAnsi="Times New Roman" w:cs="Times New Roman"/>
@@ -1011,6 +1095,7 @@
         </w:rPr>
         <w:t>GroupID</w:t>
       </w:r>
+      <w:proofErr w:type="spellEnd"/>
       <w:r>
         <w:rPr>
           <w:rFonts w:ascii="Times New Roman" w:hAnsi="Times New Roman" w:cs="Times New Roman"/>
@@ -1155,14 +1240,25 @@
           <w:lang w:val="en-US"/>
         </w:rPr>
       </w:pPr>
-      <w:r>
-        <w:rPr>
-          <w:rFonts w:ascii="Times New Roman" w:hAnsi="Times New Roman" w:cs="Times New Roman"/>
-          <w:sz w:val="28"/>
-          <w:szCs w:val="28"/>
-          <w:lang w:val="en-US"/>
-        </w:rPr>
-        <w:t xml:space="preserve">CourseID: INTEGER, PK, NOT NULL, UNIQUE </w:t>
+      <w:proofErr w:type="spellStart"/>
+      <w:r>
+        <w:rPr>
+          <w:rFonts w:ascii="Times New Roman" w:hAnsi="Times New Roman" w:cs="Times New Roman"/>
+          <w:sz w:val="28"/>
+          <w:szCs w:val="28"/>
+          <w:lang w:val="en-US"/>
+        </w:rPr>
+        <w:t>CourseID</w:t>
+      </w:r>
+      <w:proofErr w:type="spellEnd"/>
+      <w:r>
+        <w:rPr>
+          <w:rFonts w:ascii="Times New Roman" w:hAnsi="Times New Roman" w:cs="Times New Roman"/>
+          <w:sz w:val="28"/>
+          <w:szCs w:val="28"/>
+          <w:lang w:val="en-US"/>
+        </w:rPr>
+        <w:t xml:space="preserve">: INTEGER, PK, NOT NULL, UNIQUE </w:t>
       </w:r>
     </w:p>
     <w:p>
@@ -1180,6 +1276,7 @@
           <w:lang w:val="en-US"/>
         </w:rPr>
       </w:pPr>
+      <w:proofErr w:type="spellStart"/>
       <w:r>
         <w:rPr>
           <w:rFonts w:ascii="Times New Roman" w:hAnsi="Times New Roman" w:cs="Times New Roman"/>
@@ -1196,7 +1293,17 @@
           <w:szCs w:val="28"/>
           <w:lang w:val="en-US"/>
         </w:rPr>
-        <w:t xml:space="preserve">Name: VARCHAR(100), NOT NULL, UNIQUE </w:t>
+        <w:t>Name</w:t>
+      </w:r>
+      <w:proofErr w:type="spellEnd"/>
+      <w:r>
+        <w:rPr>
+          <w:rFonts w:ascii="Times New Roman" w:hAnsi="Times New Roman" w:cs="Times New Roman"/>
+          <w:sz w:val="28"/>
+          <w:szCs w:val="28"/>
+          <w:lang w:val="en-US"/>
+        </w:rPr>
+        <w:t xml:space="preserve">: VARCHAR(100), NOT NULL, UNIQUE </w:t>
       </w:r>
     </w:p>
     <w:p>
@@ -1260,14 +1367,102 @@
           <w:lang w:val="en-US"/>
         </w:rPr>
       </w:pPr>
-      <w:r>
-        <w:rPr>
-          <w:rFonts w:ascii="Times New Roman" w:hAnsi="Times New Roman" w:cs="Times New Roman"/>
-          <w:sz w:val="28"/>
-          <w:szCs w:val="28"/>
-          <w:lang w:val="en-US"/>
-        </w:rPr>
-        <w:t xml:space="preserve">PK_Courses: PRIMARY KEY (CourseID) </w:t>
+      <w:proofErr w:type="spellStart"/>
+      <w:r>
+        <w:rPr>
+          <w:rFonts w:ascii="Times New Roman" w:hAnsi="Times New Roman" w:cs="Times New Roman"/>
+          <w:sz w:val="28"/>
+          <w:szCs w:val="28"/>
+          <w:lang w:val="en-US"/>
+        </w:rPr>
+        <w:t>PK_Courses</w:t>
+      </w:r>
+      <w:proofErr w:type="spellEnd"/>
+      <w:r>
+        <w:rPr>
+          <w:rFonts w:ascii="Times New Roman" w:hAnsi="Times New Roman" w:cs="Times New Roman"/>
+          <w:sz w:val="28"/>
+          <w:szCs w:val="28"/>
+          <w:lang w:val="en-US"/>
+        </w:rPr>
+        <w:t>: PRIMARY KEY (</w:t>
+      </w:r>
+      <w:proofErr w:type="spellStart"/>
+      <w:r>
+        <w:rPr>
+          <w:rFonts w:ascii="Times New Roman" w:hAnsi="Times New Roman" w:cs="Times New Roman"/>
+          <w:sz w:val="28"/>
+          <w:szCs w:val="28"/>
+          <w:lang w:val="en-US"/>
+        </w:rPr>
+        <w:t>CourseID</w:t>
+      </w:r>
+      <w:proofErr w:type="spellEnd"/>
+      <w:r>
+        <w:rPr>
+          <w:rFonts w:ascii="Times New Roman" w:hAnsi="Times New Roman" w:cs="Times New Roman"/>
+          <w:sz w:val="28"/>
+          <w:szCs w:val="28"/>
+          <w:lang w:val="en-US"/>
+        </w:rPr>
+        <w:t xml:space="preserve">) </w:t>
+      </w:r>
+    </w:p>
+    <w:p>
+      <w:pPr>
+        <w:pStyle w:val="a3"/>
+        <w:numPr>
+          <w:ilvl w:val="0"/>
+          <w:numId w:val="7"/>
+        </w:numPr>
+        <w:spacing w:after="0"/>
+        <w:jc w:val="both"/>
+        <w:rPr>
+          <w:rFonts w:ascii="Times New Roman" w:hAnsi="Times New Roman" w:cs="Times New Roman"/>
+          <w:sz w:val="28"/>
+          <w:szCs w:val="28"/>
+          <w:lang w:val="en-US"/>
+        </w:rPr>
+      </w:pPr>
+      <w:proofErr w:type="spellStart"/>
+      <w:r>
+        <w:rPr>
+          <w:rFonts w:ascii="Times New Roman" w:hAnsi="Times New Roman" w:cs="Times New Roman"/>
+          <w:sz w:val="28"/>
+          <w:szCs w:val="28"/>
+          <w:lang w:val="en-US"/>
+        </w:rPr>
+        <w:t>UQ_Courses_CourseName</w:t>
+      </w:r>
+      <w:proofErr w:type="spellEnd"/>
+      <w:r>
+        <w:rPr>
+          <w:rFonts w:ascii="Times New Roman" w:hAnsi="Times New Roman" w:cs="Times New Roman"/>
+          <w:sz w:val="28"/>
+          <w:szCs w:val="28"/>
+          <w:lang w:val="en-US"/>
+        </w:rPr>
+        <w:t>: UNIQUE (</w:t>
+      </w:r>
+      <w:proofErr w:type="spellStart"/>
+      <w:r>
+        <w:rPr>
+          <w:rFonts w:ascii="Times New Roman" w:hAnsi="Times New Roman" w:cs="Times New Roman"/>
+          <w:sz w:val="28"/>
+          <w:szCs w:val="28"/>
+          <w:lang w:val="en-US"/>
+        </w:rPr>
+        <w:t>CourseName</w:t>
+      </w:r>
+      <w:proofErr w:type="spellEnd"/>
+      <w:r>
+        <w:rPr>
+          <w:rFonts w:ascii="Times New Roman" w:hAnsi="Times New Roman" w:cs="Times New Roman"/>
+          <w:sz w:val="28"/>
+          <w:szCs w:val="28"/>
+          <w:lang w:val="en-US"/>
+        </w:rPr>
+        <w:t>)</w:t>
       </w:r>
     </w:p>
     <w:p>
@@ -1311,19 +1506,6 @@
     </w:p>
     <w:p>
       <w:pPr>
-        <w:pStyle w:val="a3"/>
-        <w:ind w:left="2136"/>
-        <w:jc w:val="both"/>
-        <w:rPr>
-          <w:rFonts w:ascii="Times New Roman" w:hAnsi="Times New Roman" w:cs="Times New Roman"/>
-          <w:sz w:val="28"/>
-          <w:szCs w:val="28"/>
-          <w:lang w:val="en-US"/>
-        </w:rPr>
-      </w:pPr>
-    </w:p>
-    <w:p>
-      <w:pPr>
         <w:ind w:left="708"/>
         <w:jc w:val="both"/>
         <w:rPr>
@@ -1352,6 +1534,7 @@
           <w:rFonts w:ascii="Times New Roman" w:hAnsi="Times New Roman" w:cs="Times New Roman"/>
           <w:sz w:val="28"/>
           <w:szCs w:val="28"/>
+          <w:lang w:val="en-US"/>
         </w:rPr>
       </w:pPr>
       <w:r>
@@ -1368,6 +1551,7 @@
           <w:rFonts w:ascii="Times New Roman" w:hAnsi="Times New Roman" w:cs="Times New Roman"/>
           <w:sz w:val="28"/>
           <w:szCs w:val="28"/>
+          <w:lang w:val="en-US"/>
         </w:rPr>
         <w:t xml:space="preserve">: </w:t>
       </w:r>
@@ -1384,6 +1568,7 @@
           <w:rFonts w:ascii="Times New Roman" w:hAnsi="Times New Roman" w:cs="Times New Roman"/>
           <w:sz w:val="28"/>
           <w:szCs w:val="28"/>
+          <w:lang w:val="en-US"/>
         </w:rPr>
         <w:t xml:space="preserve"> </w:t>
       </w:r>
@@ -1400,6 +1585,7 @@
           <w:rFonts w:ascii="Times New Roman" w:hAnsi="Times New Roman" w:cs="Times New Roman"/>
           <w:sz w:val="28"/>
           <w:szCs w:val="28"/>
+          <w:lang w:val="en-US"/>
         </w:rPr>
         <w:t xml:space="preserve"> </w:t>
       </w:r>
@@ -1416,6 +1602,7 @@
           <w:rFonts w:ascii="Times New Roman" w:hAnsi="Times New Roman" w:cs="Times New Roman"/>
           <w:sz w:val="28"/>
           <w:szCs w:val="28"/>
+          <w:lang w:val="en-US"/>
         </w:rPr>
         <w:t xml:space="preserve"> </w:t>
       </w:r>
@@ -1448,6 +1635,7 @@
           <w:rFonts w:ascii="Times New Roman" w:hAnsi="Times New Roman" w:cs="Times New Roman"/>
           <w:sz w:val="28"/>
           <w:szCs w:val="28"/>
+          <w:lang w:val="en-US"/>
         </w:rPr>
         <w:t xml:space="preserve">. </w:t>
       </w:r>
@@ -1549,14 +1737,25 @@
           <w:lang w:val="en-US"/>
         </w:rPr>
       </w:pPr>
-      <w:r>
-        <w:rPr>
-          <w:rFonts w:ascii="Times New Roman" w:hAnsi="Times New Roman" w:cs="Times New Roman"/>
-          <w:sz w:val="28"/>
-          <w:szCs w:val="28"/>
-          <w:lang w:val="en-US"/>
-        </w:rPr>
-        <w:t xml:space="preserve">LastName: VARCHAR(100), NOT NULL </w:t>
+      <w:proofErr w:type="spellStart"/>
+      <w:r>
+        <w:rPr>
+          <w:rFonts w:ascii="Times New Roman" w:hAnsi="Times New Roman" w:cs="Times New Roman"/>
+          <w:sz w:val="28"/>
+          <w:szCs w:val="28"/>
+          <w:lang w:val="en-US"/>
+        </w:rPr>
+        <w:t>LastName</w:t>
+      </w:r>
+      <w:proofErr w:type="spellEnd"/>
+      <w:r>
+        <w:rPr>
+          <w:rFonts w:ascii="Times New Roman" w:hAnsi="Times New Roman" w:cs="Times New Roman"/>
+          <w:sz w:val="28"/>
+          <w:szCs w:val="28"/>
+          <w:lang w:val="en-US"/>
+        </w:rPr>
+        <w:t xml:space="preserve">: VARCHAR(100), NOT NULL </w:t>
       </w:r>
     </w:p>
     <w:p>
@@ -1676,6 +1875,24 @@
           <w:lang w:val="en-US"/>
         </w:rPr>
       </w:pPr>
+      <w:r>
+        <w:rPr>
+          <w:rFonts w:ascii="Times New Roman" w:hAnsi="Times New Roman" w:cs="Times New Roman"/>
+          <w:sz w:val="28"/>
+          <w:szCs w:val="28"/>
+          <w:lang w:val="en-US"/>
+        </w:rPr>
+        <w:t>UQ_</w:t>
+      </w:r>
+      <w:r>
+        <w:rPr>
+          <w:rFonts w:ascii="Times New Roman" w:hAnsi="Times New Roman" w:cs="Times New Roman"/>
+          <w:sz w:val="28"/>
+          <w:szCs w:val="28"/>
+          <w:lang w:val="en-US"/>
+        </w:rPr>
+        <w:t xml:space="preserve"> </w:t>
+      </w:r>
       <w:proofErr w:type="spellStart"/>
       <w:r>
         <w:rPr>
@@ -1684,7 +1901,25 @@
           <w:szCs w:val="28"/>
           <w:lang w:val="en-US"/>
         </w:rPr>
-        <w:t>UQ_Email</w:t>
+        <w:t>Teachers</w:t>
+      </w:r>
+      <w:r>
+        <w:rPr>
+          <w:rFonts w:ascii="Times New Roman" w:hAnsi="Times New Roman" w:cs="Times New Roman"/>
+          <w:sz w:val="28"/>
+          <w:szCs w:val="28"/>
+          <w:lang w:val="en-US"/>
+        </w:rPr>
+        <w:t>_</w:t>
+      </w:r>
+      <w:r>
+        <w:rPr>
+          <w:rFonts w:ascii="Times New Roman" w:hAnsi="Times New Roman" w:cs="Times New Roman"/>
+          <w:sz w:val="28"/>
+          <w:szCs w:val="28"/>
+          <w:lang w:val="en-US"/>
+        </w:rPr>
+        <w:t>Email</w:t>
       </w:r>
       <w:proofErr w:type="spellEnd"/>
       <w:r>
@@ -1739,25 +1974,85 @@
           <w:rFonts w:ascii="Times New Roman" w:hAnsi="Times New Roman" w:cs="Times New Roman"/>
           <w:sz w:val="28"/>
           <w:szCs w:val="28"/>
-        </w:rPr>
-      </w:pPr>
-      <w:proofErr w:type="spellStart"/>
-      <w:r>
-        <w:rPr>
-          <w:rFonts w:ascii="Times New Roman" w:hAnsi="Times New Roman" w:cs="Times New Roman"/>
-          <w:sz w:val="28"/>
-          <w:szCs w:val="28"/>
-        </w:rPr>
-        <w:t>Description</w:t>
-      </w:r>
-      <w:proofErr w:type="spellEnd"/>
-      <w:r>
-        <w:rPr>
-          <w:rFonts w:ascii="Times New Roman" w:hAnsi="Times New Roman" w:cs="Times New Roman"/>
-          <w:sz w:val="28"/>
-          <w:szCs w:val="28"/>
-        </w:rPr>
-        <w:t xml:space="preserve">: Хранит данные о расписании. </w:t>
+          <w:lang w:val="en-US"/>
+        </w:rPr>
+      </w:pPr>
+      <w:r>
+        <w:rPr>
+          <w:rFonts w:ascii="Times New Roman" w:hAnsi="Times New Roman" w:cs="Times New Roman"/>
+          <w:sz w:val="28"/>
+          <w:szCs w:val="28"/>
+          <w:lang w:val="en-US"/>
+        </w:rPr>
+        <w:t xml:space="preserve">Description: </w:t>
+      </w:r>
+      <w:r>
+        <w:rPr>
+          <w:rFonts w:ascii="Times New Roman" w:hAnsi="Times New Roman" w:cs="Times New Roman"/>
+          <w:sz w:val="28"/>
+          <w:szCs w:val="28"/>
+        </w:rPr>
+        <w:t>Хранит</w:t>
+      </w:r>
+      <w:r>
+        <w:rPr>
+          <w:rFonts w:ascii="Times New Roman" w:hAnsi="Times New Roman" w:cs="Times New Roman"/>
+          <w:sz w:val="28"/>
+          <w:szCs w:val="28"/>
+          <w:lang w:val="en-US"/>
+        </w:rPr>
+        <w:t xml:space="preserve"> </w:t>
+      </w:r>
+      <w:r>
+        <w:rPr>
+          <w:rFonts w:ascii="Times New Roman" w:hAnsi="Times New Roman" w:cs="Times New Roman"/>
+          <w:sz w:val="28"/>
+          <w:szCs w:val="28"/>
+        </w:rPr>
+        <w:t>данные</w:t>
+      </w:r>
+      <w:r>
+        <w:rPr>
+          <w:rFonts w:ascii="Times New Roman" w:hAnsi="Times New Roman" w:cs="Times New Roman"/>
+          <w:sz w:val="28"/>
+          <w:szCs w:val="28"/>
+          <w:lang w:val="en-US"/>
+        </w:rPr>
+        <w:t xml:space="preserve"> </w:t>
+      </w:r>
+      <w:r>
+        <w:rPr>
+          <w:rFonts w:ascii="Times New Roman" w:hAnsi="Times New Roman" w:cs="Times New Roman"/>
+          <w:sz w:val="28"/>
+          <w:szCs w:val="28"/>
+        </w:rPr>
+        <w:t>о</w:t>
+      </w:r>
+      <w:r>
+        <w:rPr>
+          <w:rFonts w:ascii="Times New Roman" w:hAnsi="Times New Roman" w:cs="Times New Roman"/>
+          <w:sz w:val="28"/>
+          <w:szCs w:val="28"/>
+          <w:lang w:val="en-US"/>
+        </w:rPr>
+        <w:t xml:space="preserve"> </w:t>
+      </w:r>
+      <w:r>
+        <w:rPr>
+          <w:rFonts w:ascii="Times New Roman" w:hAnsi="Times New Roman" w:cs="Times New Roman"/>
+          <w:sz w:val="28"/>
+          <w:szCs w:val="28"/>
+        </w:rPr>
+        <w:t>расписании</w:t>
+      </w:r>
+      <w:r>
+        <w:rPr>
+          <w:rFonts w:ascii="Times New Roman" w:hAnsi="Times New Roman" w:cs="Times New Roman"/>
+          <w:sz w:val="28"/>
+          <w:szCs w:val="28"/>
+          <w:lang w:val="en-US"/>
+        </w:rPr>
+        <w:t xml:space="preserve">. </w:t>
       </w:r>
     </w:p>
     <w:p>
@@ -1821,6 +2116,7 @@
           <w:lang w:val="en-US"/>
         </w:rPr>
       </w:pPr>
+      <w:proofErr w:type="spellStart"/>
       <w:r>
         <w:rPr>
           <w:rFonts w:ascii="Times New Roman" w:hAnsi="Times New Roman" w:cs="Times New Roman"/>
@@ -1830,6 +2126,7 @@
         </w:rPr>
         <w:t>GroupID</w:t>
       </w:r>
+      <w:proofErr w:type="spellEnd"/>
       <w:r>
         <w:rPr>
           <w:rFonts w:ascii="Times New Roman" w:hAnsi="Times New Roman" w:cs="Times New Roman"/>
@@ -2013,7 +2310,7 @@
           <w:szCs w:val="28"/>
           <w:lang w:val="en-US"/>
         </w:rPr>
-        <w:t>CourseID: INTEGER, FK (REFERENCES Courses), NOT NULL</w:t>
+        <w:t>Time: TIME, NOT NULL</w:t>
       </w:r>
     </w:p>
     <w:p>
@@ -2039,7 +2336,7 @@
           <w:szCs w:val="28"/>
           <w:lang w:val="en-US"/>
         </w:rPr>
-        <w:t>TeacherID</w:t>
+        <w:t>CourseID</w:t>
       </w:r>
       <w:proofErr w:type="spellEnd"/>
       <w:r>
@@ -2049,28 +2346,45 @@
           <w:szCs w:val="28"/>
           <w:lang w:val="en-US"/>
         </w:rPr>
-        <w:t>: INTEGER, FK (REFERENCES Teachers), NOT NULL</w:t>
-      </w:r>
-    </w:p>
-    <w:p>
-      <w:pPr>
-        <w:ind w:left="708" w:firstLine="708"/>
-        <w:jc w:val="both"/>
-        <w:rPr>
-          <w:rFonts w:ascii="Times New Roman" w:hAnsi="Times New Roman" w:cs="Times New Roman"/>
-          <w:sz w:val="28"/>
-          <w:szCs w:val="28"/>
-          <w:lang w:val="en-US"/>
-        </w:rPr>
-      </w:pPr>
-      <w:r>
-        <w:rPr>
-          <w:rFonts w:ascii="Times New Roman" w:hAnsi="Times New Roman" w:cs="Times New Roman"/>
-          <w:sz w:val="28"/>
-          <w:szCs w:val="28"/>
-          <w:lang w:val="en-US"/>
-        </w:rPr>
-        <w:t xml:space="preserve">Constraints: </w:t>
+        <w:t xml:space="preserve">: INTEGER, FK (REFERENCES </w:t>
+      </w:r>
+      <w:proofErr w:type="spellStart"/>
+      <w:r>
+        <w:rPr>
+          <w:rFonts w:ascii="Times New Roman" w:hAnsi="Times New Roman" w:cs="Times New Roman"/>
+          <w:sz w:val="28"/>
+          <w:szCs w:val="28"/>
+          <w:lang w:val="en-US"/>
+        </w:rPr>
+        <w:t>Courses</w:t>
+      </w:r>
+      <w:r>
+        <w:rPr>
+          <w:rFonts w:ascii="Times New Roman" w:hAnsi="Times New Roman" w:cs="Times New Roman"/>
+          <w:sz w:val="28"/>
+          <w:szCs w:val="28"/>
+          <w:lang w:val="en-US"/>
+        </w:rPr>
+        <w:t>T</w:t>
+      </w:r>
+      <w:r>
+        <w:rPr>
+          <w:rFonts w:ascii="Times New Roman" w:hAnsi="Times New Roman" w:cs="Times New Roman"/>
+          <w:sz w:val="28"/>
+          <w:szCs w:val="28"/>
+          <w:lang w:val="en-US"/>
+        </w:rPr>
+        <w:t>eachers</w:t>
+      </w:r>
+      <w:proofErr w:type="spellEnd"/>
+      <w:r>
+        <w:rPr>
+          <w:rFonts w:ascii="Times New Roman" w:hAnsi="Times New Roman" w:cs="Times New Roman"/>
+          <w:sz w:val="28"/>
+          <w:szCs w:val="28"/>
+          <w:lang w:val="en-US"/>
+        </w:rPr>
+        <w:t>), NOT NULL</w:t>
       </w:r>
     </w:p>
     <w:p>
@@ -2088,14 +2402,83 @@
           <w:lang w:val="en-US"/>
         </w:rPr>
       </w:pPr>
-      <w:r>
-        <w:rPr>
-          <w:rFonts w:ascii="Times New Roman" w:hAnsi="Times New Roman" w:cs="Times New Roman"/>
-          <w:sz w:val="28"/>
-          <w:szCs w:val="28"/>
-          <w:lang w:val="en-US"/>
-        </w:rPr>
-        <w:t xml:space="preserve">PK_Schedule: PRIMARY KEY (ID) </w:t>
+      <w:proofErr w:type="spellStart"/>
+      <w:r>
+        <w:rPr>
+          <w:rFonts w:ascii="Times New Roman" w:hAnsi="Times New Roman" w:cs="Times New Roman"/>
+          <w:sz w:val="28"/>
+          <w:szCs w:val="28"/>
+          <w:lang w:val="en-US"/>
+        </w:rPr>
+        <w:t>TeacherID</w:t>
+      </w:r>
+      <w:proofErr w:type="spellEnd"/>
+      <w:r>
+        <w:rPr>
+          <w:rFonts w:ascii="Times New Roman" w:hAnsi="Times New Roman" w:cs="Times New Roman"/>
+          <w:sz w:val="28"/>
+          <w:szCs w:val="28"/>
+          <w:lang w:val="en-US"/>
+        </w:rPr>
+        <w:t xml:space="preserve">: INTEGER, FK (REFERENCES </w:t>
+      </w:r>
+      <w:proofErr w:type="spellStart"/>
+      <w:r>
+        <w:rPr>
+          <w:rFonts w:ascii="Times New Roman" w:hAnsi="Times New Roman" w:cs="Times New Roman"/>
+          <w:sz w:val="28"/>
+          <w:szCs w:val="28"/>
+          <w:lang w:val="en-US"/>
+        </w:rPr>
+        <w:t>Courses</w:t>
+      </w:r>
+      <w:r>
+        <w:rPr>
+          <w:rFonts w:ascii="Times New Roman" w:hAnsi="Times New Roman" w:cs="Times New Roman"/>
+          <w:sz w:val="28"/>
+          <w:szCs w:val="28"/>
+          <w:lang w:val="en-US"/>
+        </w:rPr>
+        <w:t>T</w:t>
+      </w:r>
+      <w:r>
+        <w:rPr>
+          <w:rFonts w:ascii="Times New Roman" w:hAnsi="Times New Roman" w:cs="Times New Roman"/>
+          <w:sz w:val="28"/>
+          <w:szCs w:val="28"/>
+          <w:lang w:val="en-US"/>
+        </w:rPr>
+        <w:t>eachers</w:t>
+      </w:r>
+      <w:proofErr w:type="spellEnd"/>
+      <w:r>
+        <w:rPr>
+          <w:rFonts w:ascii="Times New Roman" w:hAnsi="Times New Roman" w:cs="Times New Roman"/>
+          <w:sz w:val="28"/>
+          <w:szCs w:val="28"/>
+          <w:lang w:val="en-US"/>
+        </w:rPr>
+        <w:t>), NOT NULL</w:t>
+      </w:r>
+    </w:p>
+    <w:p>
+      <w:pPr>
+        <w:ind w:left="708" w:firstLine="708"/>
+        <w:jc w:val="both"/>
+        <w:rPr>
+          <w:rFonts w:ascii="Times New Roman" w:hAnsi="Times New Roman" w:cs="Times New Roman"/>
+          <w:sz w:val="28"/>
+          <w:szCs w:val="28"/>
+        </w:rPr>
+      </w:pPr>
+      <w:r>
+        <w:rPr>
+          <w:rFonts w:ascii="Times New Roman" w:hAnsi="Times New Roman" w:cs="Times New Roman"/>
+          <w:sz w:val="28"/>
+          <w:szCs w:val="28"/>
+          <w:lang w:val="en-US"/>
+        </w:rPr>
+        <w:t xml:space="preserve">Constraints: </w:t>
       </w:r>
     </w:p>
     <w:p>
@@ -2121,43 +2504,7 @@
           <w:szCs w:val="28"/>
           <w:lang w:val="en-US"/>
         </w:rPr>
-        <w:t>FK_</w:t>
-      </w:r>
-      <w:r>
-        <w:rPr>
-          <w:rFonts w:ascii="Times New Roman" w:hAnsi="Times New Roman" w:cs="Times New Roman"/>
-          <w:sz w:val="28"/>
-          <w:szCs w:val="28"/>
-          <w:lang w:val="en-US"/>
-        </w:rPr>
-        <w:t>Schedule</w:t>
-      </w:r>
-      <w:r>
-        <w:rPr>
-          <w:rFonts w:ascii="Times New Roman" w:hAnsi="Times New Roman" w:cs="Times New Roman"/>
-          <w:sz w:val="28"/>
-          <w:szCs w:val="28"/>
-          <w:lang w:val="en-US"/>
-        </w:rPr>
-        <w:t>_</w:t>
-      </w:r>
-      <w:r>
-        <w:rPr>
-          <w:rFonts w:ascii="Times New Roman" w:hAnsi="Times New Roman" w:cs="Times New Roman"/>
-          <w:sz w:val="28"/>
-          <w:szCs w:val="28"/>
-          <w:lang w:val="en-US"/>
-        </w:rPr>
-        <w:t>Group</w:t>
-      </w:r>
-      <w:r>
-        <w:rPr>
-          <w:rFonts w:ascii="Times New Roman" w:hAnsi="Times New Roman" w:cs="Times New Roman"/>
-          <w:sz w:val="28"/>
-          <w:szCs w:val="28"/>
-          <w:lang w:val="en-US"/>
-        </w:rPr>
-        <w:t>s</w:t>
+        <w:t>PK_Schedule</w:t>
       </w:r>
       <w:proofErr w:type="spellEnd"/>
       <w:r>
@@ -2167,88 +2514,7 @@
           <w:szCs w:val="28"/>
           <w:lang w:val="en-US"/>
         </w:rPr>
-        <w:t xml:space="preserve">: </w:t>
-      </w:r>
-      <w:r>
-        <w:rPr>
-          <w:rFonts w:ascii="Times New Roman" w:hAnsi="Times New Roman" w:cs="Times New Roman"/>
-          <w:sz w:val="28"/>
-          <w:szCs w:val="28"/>
-          <w:lang w:val="en-US"/>
-        </w:rPr>
-        <w:t>FOREIGN KEY (</w:t>
-      </w:r>
-      <w:r>
-        <w:rPr>
-          <w:rFonts w:ascii="Times New Roman" w:hAnsi="Times New Roman" w:cs="Times New Roman"/>
-          <w:sz w:val="28"/>
-          <w:szCs w:val="28"/>
-          <w:lang w:val="en-US"/>
-        </w:rPr>
-        <w:t>GroupID</w:t>
-      </w:r>
-      <w:r>
-        <w:rPr>
-          <w:rFonts w:ascii="Times New Roman" w:hAnsi="Times New Roman" w:cs="Times New Roman"/>
-          <w:sz w:val="28"/>
-          <w:szCs w:val="28"/>
-          <w:lang w:val="en-US"/>
-        </w:rPr>
-        <w:t>) REFERENCES</w:t>
-      </w:r>
-      <w:r>
-        <w:rPr>
-          <w:rFonts w:ascii="Times New Roman" w:hAnsi="Times New Roman" w:cs="Times New Roman"/>
-          <w:sz w:val="28"/>
-          <w:szCs w:val="28"/>
-          <w:lang w:val="en-US"/>
-        </w:rPr>
-        <w:t xml:space="preserve"> </w:t>
-      </w:r>
-      <w:r>
-        <w:rPr>
-          <w:rFonts w:ascii="Times New Roman" w:hAnsi="Times New Roman" w:cs="Times New Roman"/>
-          <w:sz w:val="28"/>
-          <w:szCs w:val="28"/>
-          <w:lang w:val="en-US"/>
-        </w:rPr>
-        <w:t>Group</w:t>
-      </w:r>
-      <w:r>
-        <w:rPr>
-          <w:rFonts w:ascii="Times New Roman" w:hAnsi="Times New Roman" w:cs="Times New Roman"/>
-          <w:sz w:val="28"/>
-          <w:szCs w:val="28"/>
-          <w:lang w:val="en-US"/>
-        </w:rPr>
-        <w:t>s</w:t>
-      </w:r>
-      <w:r>
-        <w:rPr>
-          <w:rFonts w:ascii="Times New Roman" w:hAnsi="Times New Roman" w:cs="Times New Roman"/>
-          <w:sz w:val="28"/>
-          <w:szCs w:val="28"/>
-          <w:lang w:val="en-US"/>
-        </w:rPr>
-        <w:t xml:space="preserve"> (</w:t>
-      </w:r>
-      <w:r>
-        <w:rPr>
-          <w:rFonts w:ascii="Times New Roman" w:hAnsi="Times New Roman" w:cs="Times New Roman"/>
-          <w:sz w:val="28"/>
-          <w:szCs w:val="28"/>
-          <w:lang w:val="en-US"/>
-        </w:rPr>
-        <w:t>GroupID</w:t>
-      </w:r>
-      <w:r>
-        <w:rPr>
-          <w:rFonts w:ascii="Times New Roman" w:hAnsi="Times New Roman" w:cs="Times New Roman"/>
-          <w:sz w:val="28"/>
-          <w:szCs w:val="28"/>
-          <w:lang w:val="en-US"/>
-        </w:rPr>
-        <w:t>)</w:t>
+        <w:t xml:space="preserve">: PRIMARY KEY (ID) </w:t>
       </w:r>
     </w:p>
     <w:p>
@@ -2301,7 +2567,16 @@
           <w:szCs w:val="28"/>
           <w:lang w:val="en-US"/>
         </w:rPr>
-        <w:t>Courses</w:t>
+        <w:t>Group</w:t>
+      </w:r>
+      <w:r>
+        <w:rPr>
+          <w:rFonts w:ascii="Times New Roman" w:hAnsi="Times New Roman" w:cs="Times New Roman"/>
+          <w:sz w:val="28"/>
+          <w:szCs w:val="28"/>
+          <w:lang w:val="en-US"/>
+        </w:rPr>
+        <w:t>s</w:t>
       </w:r>
       <w:proofErr w:type="spellEnd"/>
       <w:r>
@@ -2311,7 +2586,36 @@
           <w:szCs w:val="28"/>
           <w:lang w:val="en-US"/>
         </w:rPr>
-        <w:t>: FOREIGN KEY (CourseID) REFERENCES Courses</w:t>
+        <w:t xml:space="preserve">: </w:t>
+      </w:r>
+      <w:r>
+        <w:rPr>
+          <w:rFonts w:ascii="Times New Roman" w:hAnsi="Times New Roman" w:cs="Times New Roman"/>
+          <w:sz w:val="28"/>
+          <w:szCs w:val="28"/>
+          <w:lang w:val="en-US"/>
+        </w:rPr>
+        <w:t>FOREIGN KEY (</w:t>
+      </w:r>
+      <w:proofErr w:type="spellStart"/>
+      <w:r>
+        <w:rPr>
+          <w:rFonts w:ascii="Times New Roman" w:hAnsi="Times New Roman" w:cs="Times New Roman"/>
+          <w:sz w:val="28"/>
+          <w:szCs w:val="28"/>
+          <w:lang w:val="en-US"/>
+        </w:rPr>
+        <w:t>GroupID</w:t>
+      </w:r>
+      <w:proofErr w:type="spellEnd"/>
+      <w:r>
+        <w:rPr>
+          <w:rFonts w:ascii="Times New Roman" w:hAnsi="Times New Roman" w:cs="Times New Roman"/>
+          <w:sz w:val="28"/>
+          <w:szCs w:val="28"/>
+          <w:lang w:val="en-US"/>
+        </w:rPr>
+        <w:t>) REFERENCES</w:t>
       </w:r>
       <w:r>
         <w:rPr>
@@ -2329,7 +2633,45 @@
           <w:szCs w:val="28"/>
           <w:lang w:val="en-US"/>
         </w:rPr>
-        <w:t>(CourseID)</w:t>
+        <w:t>Group</w:t>
+      </w:r>
+      <w:r>
+        <w:rPr>
+          <w:rFonts w:ascii="Times New Roman" w:hAnsi="Times New Roman" w:cs="Times New Roman"/>
+          <w:sz w:val="28"/>
+          <w:szCs w:val="28"/>
+          <w:lang w:val="en-US"/>
+        </w:rPr>
+        <w:t>s</w:t>
+      </w:r>
+      <w:r>
+        <w:rPr>
+          <w:rFonts w:ascii="Times New Roman" w:hAnsi="Times New Roman" w:cs="Times New Roman"/>
+          <w:sz w:val="28"/>
+          <w:szCs w:val="28"/>
+          <w:lang w:val="en-US"/>
+        </w:rPr>
+        <w:t xml:space="preserve"> (</w:t>
+      </w:r>
+      <w:proofErr w:type="spellStart"/>
+      <w:r>
+        <w:rPr>
+          <w:rFonts w:ascii="Times New Roman" w:hAnsi="Times New Roman" w:cs="Times New Roman"/>
+          <w:sz w:val="28"/>
+          <w:szCs w:val="28"/>
+          <w:lang w:val="en-US"/>
+        </w:rPr>
+        <w:t>GroupID</w:t>
+      </w:r>
+      <w:proofErr w:type="spellEnd"/>
+      <w:r>
+        <w:rPr>
+          <w:rFonts w:ascii="Times New Roman" w:hAnsi="Times New Roman" w:cs="Times New Roman"/>
+          <w:sz w:val="28"/>
+          <w:szCs w:val="28"/>
+          <w:lang w:val="en-US"/>
+        </w:rPr>
+        <w:t>)</w:t>
       </w:r>
     </w:p>
     <w:p>
@@ -2382,7 +2724,25 @@
           <w:szCs w:val="28"/>
           <w:lang w:val="en-US"/>
         </w:rPr>
-        <w:t>Teachers</w:t>
+        <w:t>Courses</w:t>
+      </w:r>
+      <w:r>
+        <w:rPr>
+          <w:rFonts w:ascii="Times New Roman" w:hAnsi="Times New Roman" w:cs="Times New Roman"/>
+          <w:sz w:val="28"/>
+          <w:szCs w:val="28"/>
+          <w:lang w:val="en-US"/>
+        </w:rPr>
+        <w:t>T</w:t>
+      </w:r>
+      <w:r>
+        <w:rPr>
+          <w:rFonts w:ascii="Times New Roman" w:hAnsi="Times New Roman" w:cs="Times New Roman"/>
+          <w:sz w:val="28"/>
+          <w:szCs w:val="28"/>
+          <w:lang w:val="en-US"/>
+        </w:rPr>
+        <w:t>eachers</w:t>
       </w:r>
       <w:proofErr w:type="spellEnd"/>
       <w:r>
@@ -2402,6 +2762,26 @@
           <w:szCs w:val="28"/>
           <w:lang w:val="en-US"/>
         </w:rPr>
+        <w:t>CourseID</w:t>
+      </w:r>
+      <w:proofErr w:type="spellEnd"/>
+      <w:r>
+        <w:rPr>
+          <w:rFonts w:ascii="Times New Roman" w:hAnsi="Times New Roman" w:cs="Times New Roman"/>
+          <w:sz w:val="28"/>
+          <w:szCs w:val="28"/>
+          <w:lang w:val="en-US"/>
+        </w:rPr>
+        <w:t xml:space="preserve">, </w:t>
+      </w:r>
+      <w:proofErr w:type="spellStart"/>
+      <w:r>
+        <w:rPr>
+          <w:rFonts w:ascii="Times New Roman" w:hAnsi="Times New Roman" w:cs="Times New Roman"/>
+          <w:sz w:val="28"/>
+          <w:szCs w:val="28"/>
+          <w:lang w:val="en-US"/>
+        </w:rPr>
         <w:t>TeacherID</w:t>
       </w:r>
       <w:proofErr w:type="spellEnd"/>
@@ -2412,8 +2792,37 @@
           <w:szCs w:val="28"/>
           <w:lang w:val="en-US"/>
         </w:rPr>
-        <w:t>) REFERENCES Teachers</w:t>
-      </w:r>
+        <w:t xml:space="preserve">) REFERENCES </w:t>
+      </w:r>
+      <w:proofErr w:type="spellStart"/>
+      <w:r>
+        <w:rPr>
+          <w:rFonts w:ascii="Times New Roman" w:hAnsi="Times New Roman" w:cs="Times New Roman"/>
+          <w:sz w:val="28"/>
+          <w:szCs w:val="28"/>
+          <w:lang w:val="en-US"/>
+        </w:rPr>
+        <w:t>Courses</w:t>
+      </w:r>
+      <w:r>
+        <w:rPr>
+          <w:rFonts w:ascii="Times New Roman" w:hAnsi="Times New Roman" w:cs="Times New Roman"/>
+          <w:sz w:val="28"/>
+          <w:szCs w:val="28"/>
+          <w:lang w:val="en-US"/>
+        </w:rPr>
+        <w:t>T</w:t>
+      </w:r>
+      <w:r>
+        <w:rPr>
+          <w:rFonts w:ascii="Times New Roman" w:hAnsi="Times New Roman" w:cs="Times New Roman"/>
+          <w:sz w:val="28"/>
+          <w:szCs w:val="28"/>
+          <w:lang w:val="en-US"/>
+        </w:rPr>
+        <w:t>eachers</w:t>
+      </w:r>
+      <w:proofErr w:type="spellEnd"/>
       <w:r>
         <w:rPr>
           <w:rFonts w:ascii="Times New Roman" w:hAnsi="Times New Roman" w:cs="Times New Roman"/>
@@ -2431,6 +2840,26 @@
           <w:lang w:val="en-US"/>
         </w:rPr>
         <w:t>(</w:t>
+      </w:r>
+      <w:proofErr w:type="spellStart"/>
+      <w:r>
+        <w:rPr>
+          <w:rFonts w:ascii="Times New Roman" w:hAnsi="Times New Roman" w:cs="Times New Roman"/>
+          <w:sz w:val="28"/>
+          <w:szCs w:val="28"/>
+          <w:lang w:val="en-US"/>
+        </w:rPr>
+        <w:t>CourseID</w:t>
+      </w:r>
+      <w:proofErr w:type="spellEnd"/>
+      <w:r>
+        <w:rPr>
+          <w:rFonts w:ascii="Times New Roman" w:hAnsi="Times New Roman" w:cs="Times New Roman"/>
+          <w:sz w:val="28"/>
+          <w:szCs w:val="28"/>
+          <w:lang w:val="en-US"/>
+        </w:rPr>
+        <w:t xml:space="preserve">, </w:t>
       </w:r>
       <w:proofErr w:type="spellStart"/>
       <w:r>
@@ -2477,6 +2906,7 @@
           <w:tab w:val="left" w:pos="1134"/>
         </w:tabs>
         <w:ind w:hanging="11"/>
+        <w:contextualSpacing w:val="0"/>
         <w:jc w:val="both"/>
         <w:rPr>
           <w:rFonts w:ascii="Times New Roman" w:hAnsi="Times New Roman" w:cs="Times New Roman"/>
@@ -2502,29 +2932,112 @@
           <w:szCs w:val="28"/>
           <w:lang w:val="en-US"/>
         </w:rPr>
-        <w:t>Courses_teachers</w:t>
+        <w:t>Courses</w:t>
+      </w:r>
+      <w:r>
+        <w:rPr>
+          <w:rFonts w:ascii="Times New Roman" w:hAnsi="Times New Roman" w:cs="Times New Roman"/>
+          <w:sz w:val="28"/>
+          <w:szCs w:val="28"/>
+          <w:lang w:val="en-US"/>
+        </w:rPr>
+        <w:t>T</w:t>
+      </w:r>
+      <w:r>
+        <w:rPr>
+          <w:rFonts w:ascii="Times New Roman" w:hAnsi="Times New Roman" w:cs="Times New Roman"/>
+          <w:sz w:val="28"/>
+          <w:szCs w:val="28"/>
+          <w:lang w:val="en-US"/>
+        </w:rPr>
+        <w:t>eachers</w:t>
       </w:r>
       <w:proofErr w:type="spellEnd"/>
     </w:p>
     <w:p>
       <w:pPr>
+        <w:pStyle w:val="a3"/>
+        <w:tabs>
+          <w:tab w:val="left" w:pos="1134"/>
+          <w:tab w:val="left" w:pos="1418"/>
+        </w:tabs>
+        <w:jc w:val="both"/>
+        <w:rPr>
+          <w:rFonts w:ascii="Times New Roman" w:hAnsi="Times New Roman" w:cs="Times New Roman"/>
+          <w:sz w:val="28"/>
+          <w:szCs w:val="28"/>
+        </w:rPr>
+      </w:pPr>
+      <w:r>
+        <w:rPr>
+          <w:rFonts w:ascii="Times New Roman" w:hAnsi="Times New Roman" w:cs="Times New Roman"/>
+          <w:sz w:val="28"/>
+          <w:szCs w:val="28"/>
+          <w:lang w:val="en-US"/>
+        </w:rPr>
+        <w:tab/>
+      </w:r>
+      <w:r>
+        <w:rPr>
+          <w:rFonts w:ascii="Times New Roman" w:hAnsi="Times New Roman" w:cs="Times New Roman"/>
+          <w:sz w:val="28"/>
+          <w:szCs w:val="28"/>
+          <w:lang w:val="en-US"/>
+        </w:rPr>
+        <w:tab/>
+      </w:r>
+      <w:r>
+        <w:rPr>
+          <w:rFonts w:ascii="Times New Roman" w:hAnsi="Times New Roman" w:cs="Times New Roman"/>
+          <w:sz w:val="28"/>
+          <w:szCs w:val="28"/>
+          <w:lang w:val="en-US"/>
+        </w:rPr>
+        <w:t>Description</w:t>
+      </w:r>
+      <w:r>
+        <w:rPr>
+          <w:rFonts w:ascii="Times New Roman" w:hAnsi="Times New Roman" w:cs="Times New Roman"/>
+          <w:sz w:val="28"/>
+          <w:szCs w:val="28"/>
+        </w:rPr>
+        <w:t>:</w:t>
+      </w:r>
+      <w:r>
+        <w:rPr>
+          <w:rFonts w:ascii="Times New Roman" w:hAnsi="Times New Roman" w:cs="Times New Roman"/>
+          <w:sz w:val="28"/>
+          <w:szCs w:val="28"/>
+        </w:rPr>
+        <w:t xml:space="preserve"> Связывает учебные предметы и преподавателей</w:t>
+      </w:r>
+    </w:p>
+    <w:p>
+      <w:pPr>
         <w:ind w:left="1416"/>
         <w:jc w:val="both"/>
         <w:rPr>
           <w:rFonts w:ascii="Times New Roman" w:hAnsi="Times New Roman" w:cs="Times New Roman"/>
           <w:sz w:val="28"/>
           <w:szCs w:val="28"/>
-          <w:lang w:val="en-US"/>
-        </w:rPr>
-      </w:pPr>
-      <w:r>
-        <w:rPr>
-          <w:rFonts w:ascii="Times New Roman" w:hAnsi="Times New Roman" w:cs="Times New Roman"/>
-          <w:sz w:val="28"/>
-          <w:szCs w:val="28"/>
-          <w:lang w:val="en-US"/>
-        </w:rPr>
-        <w:t xml:space="preserve">Attributes: </w:t>
+        </w:rPr>
+      </w:pPr>
+      <w:r>
+        <w:rPr>
+          <w:rFonts w:ascii="Times New Roman" w:hAnsi="Times New Roman" w:cs="Times New Roman"/>
+          <w:sz w:val="28"/>
+          <w:szCs w:val="28"/>
+          <w:lang w:val="en-US"/>
+        </w:rPr>
+        <w:t>Attributes</w:t>
+      </w:r>
+      <w:r>
+        <w:rPr>
+          <w:rFonts w:ascii="Times New Roman" w:hAnsi="Times New Roman" w:cs="Times New Roman"/>
+          <w:sz w:val="28"/>
+          <w:szCs w:val="28"/>
+        </w:rPr>
+        <w:t xml:space="preserve">: </w:t>
       </w:r>
     </w:p>
     <w:p>
@@ -2544,41 +3057,25 @@
           <w:lang w:val="en-US"/>
         </w:rPr>
       </w:pPr>
-      <w:r>
-        <w:rPr>
-          <w:rFonts w:ascii="Times New Roman" w:hAnsi="Times New Roman" w:cs="Times New Roman"/>
-          <w:sz w:val="28"/>
-          <w:szCs w:val="28"/>
-          <w:lang w:val="en-US"/>
-        </w:rPr>
-        <w:t>ID: INTEGER, PK, NOT NULL, UNIQUE</w:t>
-      </w:r>
-    </w:p>
-    <w:p>
-      <w:pPr>
-        <w:pStyle w:val="a3"/>
-        <w:numPr>
-          <w:ilvl w:val="0"/>
-          <w:numId w:val="2"/>
-        </w:numPr>
-        <w:spacing w:after="0"/>
-        <w:ind w:left="2132" w:hanging="357"/>
-        <w:jc w:val="both"/>
-        <w:rPr>
-          <w:rFonts w:ascii="Times New Roman" w:hAnsi="Times New Roman" w:cs="Times New Roman"/>
-          <w:sz w:val="28"/>
-          <w:szCs w:val="28"/>
-          <w:lang w:val="en-US"/>
-        </w:rPr>
-      </w:pPr>
-      <w:r>
-        <w:rPr>
-          <w:rFonts w:ascii="Times New Roman" w:hAnsi="Times New Roman" w:cs="Times New Roman"/>
-          <w:sz w:val="28"/>
-          <w:szCs w:val="28"/>
-          <w:lang w:val="en-US"/>
-        </w:rPr>
-        <w:t>CourseID: INTEGER, FK (REFERENCES Courses), NOT NULL</w:t>
+      <w:proofErr w:type="spellStart"/>
+      <w:r>
+        <w:rPr>
+          <w:rFonts w:ascii="Times New Roman" w:hAnsi="Times New Roman" w:cs="Times New Roman"/>
+          <w:sz w:val="28"/>
+          <w:szCs w:val="28"/>
+          <w:lang w:val="en-US"/>
+        </w:rPr>
+        <w:t>CourseID</w:t>
+      </w:r>
+      <w:proofErr w:type="spellEnd"/>
+      <w:r>
+        <w:rPr>
+          <w:rFonts w:ascii="Times New Roman" w:hAnsi="Times New Roman" w:cs="Times New Roman"/>
+          <w:sz w:val="28"/>
+          <w:szCs w:val="28"/>
+          <w:lang w:val="en-US"/>
+        </w:rPr>
+        <w:t>: INTEGER, FK (REFERENCES Courses), NOT NULL</w:t>
       </w:r>
     </w:p>
     <w:p>
@@ -2692,7 +3189,25 @@
           <w:szCs w:val="28"/>
           <w:lang w:val="en-US"/>
         </w:rPr>
-        <w:t>Courses_teachers</w:t>
+        <w:t>Courses</w:t>
+      </w:r>
+      <w:r>
+        <w:rPr>
+          <w:rFonts w:ascii="Times New Roman" w:hAnsi="Times New Roman" w:cs="Times New Roman"/>
+          <w:sz w:val="28"/>
+          <w:szCs w:val="28"/>
+          <w:lang w:val="en-US"/>
+        </w:rPr>
+        <w:t>T</w:t>
+      </w:r>
+      <w:r>
+        <w:rPr>
+          <w:rFonts w:ascii="Times New Roman" w:hAnsi="Times New Roman" w:cs="Times New Roman"/>
+          <w:sz w:val="28"/>
+          <w:szCs w:val="28"/>
+          <w:lang w:val="en-US"/>
+        </w:rPr>
+        <w:t>eachers</w:t>
       </w:r>
       <w:proofErr w:type="spellEnd"/>
       <w:r>
@@ -2702,7 +3217,47 @@
           <w:szCs w:val="28"/>
           <w:lang w:val="en-US"/>
         </w:rPr>
-        <w:t>: PRIMARY KEY (ID)</w:t>
+        <w:t>: PRIMARY KEY (</w:t>
+      </w:r>
+      <w:proofErr w:type="spellStart"/>
+      <w:r>
+        <w:rPr>
+          <w:rFonts w:ascii="Times New Roman" w:hAnsi="Times New Roman" w:cs="Times New Roman"/>
+          <w:sz w:val="28"/>
+          <w:szCs w:val="28"/>
+          <w:lang w:val="en-US"/>
+        </w:rPr>
+        <w:t>CourseID</w:t>
+      </w:r>
+      <w:proofErr w:type="spellEnd"/>
+      <w:r>
+        <w:rPr>
+          <w:rFonts w:ascii="Times New Roman" w:hAnsi="Times New Roman" w:cs="Times New Roman"/>
+          <w:sz w:val="28"/>
+          <w:szCs w:val="28"/>
+          <w:lang w:val="en-US"/>
+        </w:rPr>
+        <w:t xml:space="preserve">, </w:t>
+      </w:r>
+      <w:proofErr w:type="spellStart"/>
+      <w:r>
+        <w:rPr>
+          <w:rFonts w:ascii="Times New Roman" w:hAnsi="Times New Roman" w:cs="Times New Roman"/>
+          <w:sz w:val="28"/>
+          <w:szCs w:val="28"/>
+          <w:lang w:val="en-US"/>
+        </w:rPr>
+        <w:t>TeacherID</w:t>
+      </w:r>
+      <w:proofErr w:type="spellEnd"/>
+      <w:r>
+        <w:rPr>
+          <w:rFonts w:ascii="Times New Roman" w:hAnsi="Times New Roman" w:cs="Times New Roman"/>
+          <w:sz w:val="28"/>
+          <w:szCs w:val="28"/>
+          <w:lang w:val="en-US"/>
+        </w:rPr>
+        <w:t>)</w:t>
       </w:r>
     </w:p>
     <w:p>
@@ -2730,7 +3285,52 @@
           <w:lang w:val="en-US"/>
         </w:rPr>
         <w:lastRenderedPageBreak/>
-        <w:t>FK_Courses</w:t>
+        <w:t>FK_</w:t>
+      </w:r>
+      <w:r>
+        <w:rPr>
+          <w:rFonts w:ascii="Times New Roman" w:hAnsi="Times New Roman" w:cs="Times New Roman"/>
+          <w:sz w:val="28"/>
+          <w:szCs w:val="28"/>
+          <w:lang w:val="en-US"/>
+        </w:rPr>
+        <w:t>Courses</w:t>
+      </w:r>
+      <w:r>
+        <w:rPr>
+          <w:rFonts w:ascii="Times New Roman" w:hAnsi="Times New Roman" w:cs="Times New Roman"/>
+          <w:sz w:val="28"/>
+          <w:szCs w:val="28"/>
+          <w:lang w:val="en-US"/>
+        </w:rPr>
+        <w:t>T</w:t>
+      </w:r>
+      <w:r>
+        <w:rPr>
+          <w:rFonts w:ascii="Times New Roman" w:hAnsi="Times New Roman" w:cs="Times New Roman"/>
+          <w:sz w:val="28"/>
+          <w:szCs w:val="28"/>
+          <w:lang w:val="en-US"/>
+        </w:rPr>
+        <w:t>eachers</w:t>
+      </w:r>
+      <w:r>
+        <w:rPr>
+          <w:rFonts w:ascii="Times New Roman" w:hAnsi="Times New Roman" w:cs="Times New Roman"/>
+          <w:sz w:val="28"/>
+          <w:szCs w:val="28"/>
+          <w:lang w:val="en-US"/>
+        </w:rPr>
+        <w:t>_</w:t>
+      </w:r>
+      <w:r>
+        <w:rPr>
+          <w:rFonts w:ascii="Times New Roman" w:hAnsi="Times New Roman" w:cs="Times New Roman"/>
+          <w:sz w:val="28"/>
+          <w:szCs w:val="28"/>
+          <w:lang w:val="en-US"/>
+        </w:rPr>
+        <w:t>Courses</w:t>
       </w:r>
       <w:proofErr w:type="spellEnd"/>
       <w:r>
@@ -2740,7 +3340,65 @@
           <w:szCs w:val="28"/>
           <w:lang w:val="en-US"/>
         </w:rPr>
-        <w:t>: FOREIGN KEY (CourseID) REFERENCES Courses(CourseID)</w:t>
+        <w:t>: FOREIGN KEY (</w:t>
+      </w:r>
+      <w:proofErr w:type="spellStart"/>
+      <w:r>
+        <w:rPr>
+          <w:rFonts w:ascii="Times New Roman" w:hAnsi="Times New Roman" w:cs="Times New Roman"/>
+          <w:sz w:val="28"/>
+          <w:szCs w:val="28"/>
+          <w:lang w:val="en-US"/>
+        </w:rPr>
+        <w:t>CourseID</w:t>
+      </w:r>
+      <w:proofErr w:type="spellEnd"/>
+      <w:r>
+        <w:rPr>
+          <w:rFonts w:ascii="Times New Roman" w:hAnsi="Times New Roman" w:cs="Times New Roman"/>
+          <w:sz w:val="28"/>
+          <w:szCs w:val="28"/>
+          <w:lang w:val="en-US"/>
+        </w:rPr>
+        <w:t>) REFERENCES Courses</w:t>
+      </w:r>
+      <w:r>
+        <w:rPr>
+          <w:rFonts w:ascii="Times New Roman" w:hAnsi="Times New Roman" w:cs="Times New Roman"/>
+          <w:sz w:val="28"/>
+          <w:szCs w:val="28"/>
+          <w:lang w:val="en-US"/>
+        </w:rPr>
+        <w:t xml:space="preserve"> </w:t>
+      </w:r>
+      <w:r>
+        <w:rPr>
+          <w:rFonts w:ascii="Times New Roman" w:hAnsi="Times New Roman" w:cs="Times New Roman"/>
+          <w:sz w:val="28"/>
+          <w:szCs w:val="28"/>
+          <w:lang w:val="en-US"/>
+        </w:rPr>
+        <w:t>(</w:t>
+      </w:r>
+      <w:proofErr w:type="spellStart"/>
+      <w:r>
+        <w:rPr>
+          <w:rFonts w:ascii="Times New Roman" w:hAnsi="Times New Roman" w:cs="Times New Roman"/>
+          <w:sz w:val="28"/>
+          <w:szCs w:val="28"/>
+          <w:lang w:val="en-US"/>
+        </w:rPr>
+        <w:t>CourseID</w:t>
+      </w:r>
+      <w:proofErr w:type="spellEnd"/>
+      <w:r>
+        <w:rPr>
+          <w:rFonts w:ascii="Times New Roman" w:hAnsi="Times New Roman" w:cs="Times New Roman"/>
+          <w:sz w:val="28"/>
+          <w:szCs w:val="28"/>
+          <w:lang w:val="en-US"/>
+        </w:rPr>
+        <w:t>)</w:t>
       </w:r>
     </w:p>
     <w:p>
@@ -2767,7 +3425,52 @@
           <w:szCs w:val="28"/>
           <w:lang w:val="en-US"/>
         </w:rPr>
-        <w:t>FK_Teachers</w:t>
+        <w:t>FK_</w:t>
+      </w:r>
+      <w:r>
+        <w:rPr>
+          <w:rFonts w:ascii="Times New Roman" w:hAnsi="Times New Roman" w:cs="Times New Roman"/>
+          <w:sz w:val="28"/>
+          <w:szCs w:val="28"/>
+          <w:lang w:val="en-US"/>
+        </w:rPr>
+        <w:t>Courses</w:t>
+      </w:r>
+      <w:r>
+        <w:rPr>
+          <w:rFonts w:ascii="Times New Roman" w:hAnsi="Times New Roman" w:cs="Times New Roman"/>
+          <w:sz w:val="28"/>
+          <w:szCs w:val="28"/>
+          <w:lang w:val="en-US"/>
+        </w:rPr>
+        <w:t>T</w:t>
+      </w:r>
+      <w:r>
+        <w:rPr>
+          <w:rFonts w:ascii="Times New Roman" w:hAnsi="Times New Roman" w:cs="Times New Roman"/>
+          <w:sz w:val="28"/>
+          <w:szCs w:val="28"/>
+          <w:lang w:val="en-US"/>
+        </w:rPr>
+        <w:t>eachers</w:t>
+      </w:r>
+      <w:r>
+        <w:rPr>
+          <w:rFonts w:ascii="Times New Roman" w:hAnsi="Times New Roman" w:cs="Times New Roman"/>
+          <w:sz w:val="28"/>
+          <w:szCs w:val="28"/>
+          <w:lang w:val="en-US"/>
+        </w:rPr>
+        <w:t>_</w:t>
+      </w:r>
+      <w:r>
+        <w:rPr>
+          <w:rFonts w:ascii="Times New Roman" w:hAnsi="Times New Roman" w:cs="Times New Roman"/>
+          <w:sz w:val="28"/>
+          <w:szCs w:val="28"/>
+          <w:lang w:val="en-US"/>
+        </w:rPr>
+        <w:t>Teachers</w:t>
       </w:r>
       <w:proofErr w:type="spellEnd"/>
       <w:r>
@@ -2797,7 +3500,25 @@
           <w:szCs w:val="28"/>
           <w:lang w:val="en-US"/>
         </w:rPr>
-        <w:t>) REFERENCES Teachers(</w:t>
+        <w:t>) REFERENCES Teachers</w:t>
+      </w:r>
+      <w:r>
+        <w:rPr>
+          <w:rFonts w:ascii="Times New Roman" w:hAnsi="Times New Roman" w:cs="Times New Roman"/>
+          <w:sz w:val="28"/>
+          <w:szCs w:val="28"/>
+          <w:lang w:val="en-US"/>
+        </w:rPr>
+        <w:t xml:space="preserve"> </w:t>
+      </w:r>
+      <w:r>
+        <w:rPr>
+          <w:rFonts w:ascii="Times New Roman" w:hAnsi="Times New Roman" w:cs="Times New Roman"/>
+          <w:sz w:val="28"/>
+          <w:szCs w:val="28"/>
+          <w:lang w:val="en-US"/>
+        </w:rPr>
+        <w:t>(</w:t>
       </w:r>
       <w:proofErr w:type="spellStart"/>
       <w:r>
@@ -2844,8 +3565,8 @@
         <w:tabs>
           <w:tab w:val="left" w:pos="1134"/>
         </w:tabs>
-        <w:spacing w:after="0"/>
         <w:ind w:hanging="11"/>
+        <w:contextualSpacing w:val="0"/>
         <w:jc w:val="both"/>
         <w:rPr>
           <w:rFonts w:ascii="Times New Roman" w:hAnsi="Times New Roman" w:cs="Times New Roman"/>
@@ -2905,6 +3626,64 @@
           <w:lang w:val="en-US"/>
         </w:rPr>
         <w:t>s</w:t>
+      </w:r>
+    </w:p>
+    <w:p>
+      <w:pPr>
+        <w:pStyle w:val="a3"/>
+        <w:tabs>
+          <w:tab w:val="left" w:pos="1134"/>
+        </w:tabs>
+        <w:contextualSpacing w:val="0"/>
+        <w:jc w:val="both"/>
+        <w:rPr>
+          <w:rFonts w:ascii="Times New Roman" w:hAnsi="Times New Roman" w:cs="Times New Roman"/>
+          <w:sz w:val="28"/>
+          <w:szCs w:val="28"/>
+        </w:rPr>
+      </w:pPr>
+      <w:r>
+        <w:rPr>
+          <w:rFonts w:ascii="Times New Roman" w:hAnsi="Times New Roman" w:cs="Times New Roman"/>
+          <w:sz w:val="28"/>
+          <w:szCs w:val="28"/>
+          <w:lang w:val="en-US"/>
+        </w:rPr>
+        <w:tab/>
+      </w:r>
+      <w:r>
+        <w:rPr>
+          <w:rFonts w:ascii="Times New Roman" w:hAnsi="Times New Roman" w:cs="Times New Roman"/>
+          <w:sz w:val="28"/>
+          <w:szCs w:val="28"/>
+          <w:lang w:val="en-US"/>
+        </w:rPr>
+        <w:tab/>
+      </w:r>
+      <w:r>
+        <w:rPr>
+          <w:rFonts w:ascii="Times New Roman" w:hAnsi="Times New Roman" w:cs="Times New Roman"/>
+          <w:sz w:val="28"/>
+          <w:szCs w:val="28"/>
+          <w:lang w:val="en-US"/>
+        </w:rPr>
+        <w:t>Description</w:t>
+      </w:r>
+      <w:r>
+        <w:rPr>
+          <w:rFonts w:ascii="Times New Roman" w:hAnsi="Times New Roman" w:cs="Times New Roman"/>
+          <w:sz w:val="28"/>
+          <w:szCs w:val="28"/>
+        </w:rPr>
+        <w:t>:</w:t>
+      </w:r>
+      <w:r>
+        <w:rPr>
+          <w:rFonts w:ascii="Times New Roman" w:hAnsi="Times New Roman" w:cs="Times New Roman"/>
+          <w:sz w:val="28"/>
+          <w:szCs w:val="28"/>
+        </w:rPr>
+        <w:t xml:space="preserve"> Содержит названия групп</w:t>
       </w:r>
     </w:p>
     <w:p>
@@ -2916,17 +3695,24 @@
           <w:rFonts w:ascii="Times New Roman" w:hAnsi="Times New Roman" w:cs="Times New Roman"/>
           <w:sz w:val="28"/>
           <w:szCs w:val="28"/>
-          <w:lang w:val="en-US"/>
-        </w:rPr>
-      </w:pPr>
-      <w:r>
-        <w:rPr>
-          <w:rFonts w:ascii="Times New Roman" w:hAnsi="Times New Roman" w:cs="Times New Roman"/>
-          <w:sz w:val="28"/>
-          <w:szCs w:val="28"/>
-          <w:lang w:val="en-US"/>
-        </w:rPr>
-        <w:t xml:space="preserve">Attributes: </w:t>
+        </w:rPr>
+      </w:pPr>
+      <w:r>
+        <w:rPr>
+          <w:rFonts w:ascii="Times New Roman" w:hAnsi="Times New Roman" w:cs="Times New Roman"/>
+          <w:sz w:val="28"/>
+          <w:szCs w:val="28"/>
+          <w:lang w:val="en-US"/>
+        </w:rPr>
+        <w:t>Attributes</w:t>
+      </w:r>
+      <w:r>
+        <w:rPr>
+          <w:rFonts w:ascii="Times New Roman" w:hAnsi="Times New Roman" w:cs="Times New Roman"/>
+          <w:sz w:val="28"/>
+          <w:szCs w:val="28"/>
+        </w:rPr>
+        <w:t xml:space="preserve">: </w:t>
       </w:r>
     </w:p>
     <w:p>
@@ -2944,6 +3730,7 @@
           <w:lang w:val="en-US"/>
         </w:rPr>
       </w:pPr>
+      <w:proofErr w:type="spellStart"/>
       <w:r>
         <w:rPr>
           <w:rFonts w:ascii="Times New Roman" w:hAnsi="Times New Roman" w:cs="Times New Roman"/>
@@ -2960,7 +3747,17 @@
           <w:szCs w:val="28"/>
           <w:lang w:val="en-US"/>
         </w:rPr>
-        <w:t>ID: INTEGER, PK, NOT NULL, UNIQUE</w:t>
+        <w:t>ID</w:t>
+      </w:r>
+      <w:proofErr w:type="spellEnd"/>
+      <w:r>
+        <w:rPr>
+          <w:rFonts w:ascii="Times New Roman" w:hAnsi="Times New Roman" w:cs="Times New Roman"/>
+          <w:sz w:val="28"/>
+          <w:szCs w:val="28"/>
+          <w:lang w:val="en-US"/>
+        </w:rPr>
+        <w:t>: INTEGER, PK, NOT NULL, UNIQUE</w:t>
       </w:r>
     </w:p>
     <w:p>
@@ -3098,7 +3895,17 @@
           <w:szCs w:val="28"/>
           <w:lang w:val="en-US"/>
         </w:rPr>
-        <w:t>: PRIMARY KEY (Group</w:t>
+        <w:t>: PRIMARY KEY (</w:t>
+      </w:r>
+      <w:proofErr w:type="spellStart"/>
+      <w:r>
+        <w:rPr>
+          <w:rFonts w:ascii="Times New Roman" w:hAnsi="Times New Roman" w:cs="Times New Roman"/>
+          <w:sz w:val="28"/>
+          <w:szCs w:val="28"/>
+          <w:lang w:val="en-US"/>
+        </w:rPr>
+        <w:t>Group</w:t>
       </w:r>
       <w:r>
         <w:rPr>
@@ -3109,6 +3916,64 @@
         </w:rPr>
         <w:t>ID</w:t>
       </w:r>
+      <w:proofErr w:type="spellEnd"/>
+      <w:r>
+        <w:rPr>
+          <w:rFonts w:ascii="Times New Roman" w:hAnsi="Times New Roman" w:cs="Times New Roman"/>
+          <w:sz w:val="28"/>
+          <w:szCs w:val="28"/>
+          <w:lang w:val="en-US"/>
+        </w:rPr>
+        <w:t>)</w:t>
+      </w:r>
+    </w:p>
+    <w:p>
+      <w:pPr>
+        <w:pStyle w:val="a3"/>
+        <w:numPr>
+          <w:ilvl w:val="0"/>
+          <w:numId w:val="7"/>
+        </w:numPr>
+        <w:spacing w:after="0"/>
+        <w:jc w:val="both"/>
+        <w:rPr>
+          <w:rFonts w:ascii="Times New Roman" w:hAnsi="Times New Roman" w:cs="Times New Roman"/>
+          <w:sz w:val="28"/>
+          <w:szCs w:val="28"/>
+          <w:lang w:val="en-US"/>
+        </w:rPr>
+      </w:pPr>
+      <w:proofErr w:type="spellStart"/>
+      <w:r>
+        <w:rPr>
+          <w:rFonts w:ascii="Times New Roman" w:hAnsi="Times New Roman" w:cs="Times New Roman"/>
+          <w:sz w:val="28"/>
+          <w:szCs w:val="28"/>
+          <w:lang w:val="en-US"/>
+        </w:rPr>
+        <w:t>UQ_Groups_GroupName</w:t>
+      </w:r>
+      <w:proofErr w:type="spellEnd"/>
+      <w:r>
+        <w:rPr>
+          <w:rFonts w:ascii="Times New Roman" w:hAnsi="Times New Roman" w:cs="Times New Roman"/>
+          <w:sz w:val="28"/>
+          <w:szCs w:val="28"/>
+          <w:lang w:val="en-US"/>
+        </w:rPr>
+        <w:t>: UNIQUE (</w:t>
+      </w:r>
+      <w:proofErr w:type="spellStart"/>
+      <w:r>
+        <w:rPr>
+          <w:rFonts w:ascii="Times New Roman" w:hAnsi="Times New Roman" w:cs="Times New Roman"/>
+          <w:sz w:val="28"/>
+          <w:szCs w:val="28"/>
+          <w:lang w:val="en-US"/>
+        </w:rPr>
+        <w:t>GroupName</w:t>
+      </w:r>
+      <w:proofErr w:type="spellEnd"/>
       <w:r>
         <w:rPr>
           <w:rFonts w:ascii="Times New Roman" w:hAnsi="Times New Roman" w:cs="Times New Roman"/>
@@ -3289,6 +4154,7 @@
         </w:rPr>
         <w:t>.</w:t>
       </w:r>
+      <w:proofErr w:type="spellStart"/>
       <w:r>
         <w:rPr>
           <w:rFonts w:ascii="Times New Roman" w:hAnsi="Times New Roman" w:cs="Times New Roman"/>
@@ -3298,6 +4164,7 @@
         </w:rPr>
         <w:t>CourseID</w:t>
       </w:r>
+      <w:proofErr w:type="spellEnd"/>
       <w:r>
         <w:rPr>
           <w:rFonts w:ascii="Times New Roman" w:hAnsi="Times New Roman" w:cs="Times New Roman"/>
@@ -3323,6 +4190,7 @@
         </w:rPr>
         <w:t>.</w:t>
       </w:r>
+      <w:proofErr w:type="spellStart"/>
       <w:r>
         <w:rPr>
           <w:rFonts w:ascii="Times New Roman" w:hAnsi="Times New Roman" w:cs="Times New Roman"/>
@@ -3332,6 +4200,7 @@
         </w:rPr>
         <w:t>CourseID</w:t>
       </w:r>
+      <w:proofErr w:type="spellEnd"/>
       <w:r>
         <w:rPr>
           <w:rFonts w:ascii="Times New Roman" w:hAnsi="Times New Roman" w:cs="Times New Roman"/>
@@ -3794,6 +4663,7 @@
           <w:szCs w:val="28"/>
         </w:rPr>
       </w:pPr>
+      <w:proofErr w:type="spellStart"/>
       <w:r>
         <w:rPr>
           <w:rFonts w:ascii="Times New Roman" w:hAnsi="Times New Roman" w:cs="Times New Roman"/>
@@ -3808,18 +4678,20 @@
           <w:rFonts w:ascii="Times New Roman" w:hAnsi="Times New Roman" w:cs="Times New Roman"/>
           <w:sz w:val="28"/>
           <w:szCs w:val="28"/>
-        </w:rPr>
-        <w:t>_</w:t>
-      </w:r>
-      <w:r>
-        <w:rPr>
-          <w:rFonts w:ascii="Times New Roman" w:hAnsi="Times New Roman" w:cs="Times New Roman"/>
-          <w:sz w:val="28"/>
-          <w:szCs w:val="28"/>
-          <w:lang w:val="en-US"/>
-        </w:rPr>
-        <w:t>teachers</w:t>
-      </w:r>
+          <w:lang w:val="en-US"/>
+        </w:rPr>
+        <w:t>T</w:t>
+      </w:r>
+      <w:r>
+        <w:rPr>
+          <w:rFonts w:ascii="Times New Roman" w:hAnsi="Times New Roman" w:cs="Times New Roman"/>
+          <w:sz w:val="28"/>
+          <w:szCs w:val="28"/>
+          <w:lang w:val="en-US"/>
+        </w:rPr>
+        <w:t>eachers</w:t>
+      </w:r>
+      <w:proofErr w:type="spellEnd"/>
       <w:r>
         <w:rPr>
           <w:rFonts w:ascii="Times New Roman" w:hAnsi="Times New Roman" w:cs="Times New Roman"/>
@@ -3828,6 +4700,7 @@
         </w:rPr>
         <w:t>.</w:t>
       </w:r>
+      <w:proofErr w:type="spellStart"/>
       <w:r>
         <w:rPr>
           <w:rFonts w:ascii="Times New Roman" w:hAnsi="Times New Roman" w:cs="Times New Roman"/>
@@ -3837,6 +4710,7 @@
         </w:rPr>
         <w:t>CourseID</w:t>
       </w:r>
+      <w:proofErr w:type="spellEnd"/>
       <w:r>
         <w:rPr>
           <w:rFonts w:ascii="Times New Roman" w:hAnsi="Times New Roman" w:cs="Times New Roman"/>
@@ -3862,6 +4736,7 @@
         </w:rPr>
         <w:t>.</w:t>
       </w:r>
+      <w:proofErr w:type="spellStart"/>
       <w:r>
         <w:rPr>
           <w:rFonts w:ascii="Times New Roman" w:hAnsi="Times New Roman" w:cs="Times New Roman"/>
@@ -3871,6 +4746,7 @@
         </w:rPr>
         <w:t>CourseID</w:t>
       </w:r>
+      <w:proofErr w:type="spellEnd"/>
       <w:r>
         <w:rPr>
           <w:rFonts w:ascii="Times New Roman" w:hAnsi="Times New Roman" w:cs="Times New Roman"/>
@@ -3893,7 +4769,6 @@
           <w:rFonts w:ascii="Times New Roman" w:hAnsi="Times New Roman" w:cs="Times New Roman"/>
           <w:sz w:val="28"/>
           <w:szCs w:val="28"/>
-          <w:lang w:val="en-US"/>
         </w:rPr>
       </w:pPr>
       <w:proofErr w:type="spellStart"/>
@@ -3913,16 +4788,16 @@
           <w:szCs w:val="28"/>
           <w:lang w:val="en-US"/>
         </w:rPr>
-        <w:t>_</w:t>
-      </w:r>
-      <w:r>
-        <w:rPr>
-          <w:rFonts w:ascii="Times New Roman" w:hAnsi="Times New Roman" w:cs="Times New Roman"/>
-          <w:sz w:val="28"/>
-          <w:szCs w:val="28"/>
-          <w:lang w:val="en-US"/>
-        </w:rPr>
-        <w:t>teachers</w:t>
+        <w:t>T</w:t>
+      </w:r>
+      <w:r>
+        <w:rPr>
+          <w:rFonts w:ascii="Times New Roman" w:hAnsi="Times New Roman" w:cs="Times New Roman"/>
+          <w:sz w:val="28"/>
+          <w:szCs w:val="28"/>
+          <w:lang w:val="en-US"/>
+        </w:rPr>
+        <w:t>eachers</w:t>
       </w:r>
       <w:proofErr w:type="spellEnd"/>
       <w:r>
@@ -3930,9 +4805,8 @@
           <w:rFonts w:ascii="Times New Roman" w:hAnsi="Times New Roman" w:cs="Times New Roman"/>
           <w:sz w:val="28"/>
           <w:szCs w:val="28"/>
-          <w:lang w:val="en-US"/>
-        </w:rPr>
-        <w:t xml:space="preserve">. </w:t>
+        </w:rPr>
+        <w:t>.</w:t>
       </w:r>
       <w:proofErr w:type="spellStart"/>
       <w:r>
@@ -3950,7 +4824,6 @@
           <w:rFonts w:ascii="Times New Roman" w:hAnsi="Times New Roman" w:cs="Times New Roman"/>
           <w:sz w:val="28"/>
           <w:szCs w:val="28"/>
-          <w:lang w:val="en-US"/>
         </w:rPr>
         <w:t xml:space="preserve"> </w:t>
       </w:r>
@@ -3967,7 +4840,6 @@
           <w:rFonts w:ascii="Times New Roman" w:hAnsi="Times New Roman" w:cs="Times New Roman"/>
           <w:sz w:val="28"/>
           <w:szCs w:val="28"/>
-          <w:lang w:val="en-US"/>
         </w:rPr>
         <w:t xml:space="preserve"> </w:t>
       </w:r>
@@ -3984,7 +4856,6 @@
           <w:rFonts w:ascii="Times New Roman" w:hAnsi="Times New Roman" w:cs="Times New Roman"/>
           <w:sz w:val="28"/>
           <w:szCs w:val="28"/>
-          <w:lang w:val="en-US"/>
         </w:rPr>
         <w:t xml:space="preserve"> </w:t>
       </w:r>
@@ -4001,7 +4872,6 @@
           <w:rFonts w:ascii="Times New Roman" w:hAnsi="Times New Roman" w:cs="Times New Roman"/>
           <w:sz w:val="28"/>
           <w:szCs w:val="28"/>
-          <w:lang w:val="en-US"/>
         </w:rPr>
         <w:t xml:space="preserve">, </w:t>
       </w:r>
@@ -4018,7 +4888,6 @@
           <w:rFonts w:ascii="Times New Roman" w:hAnsi="Times New Roman" w:cs="Times New Roman"/>
           <w:sz w:val="28"/>
           <w:szCs w:val="28"/>
-          <w:lang w:val="en-US"/>
         </w:rPr>
         <w:t xml:space="preserve"> </w:t>
       </w:r>
@@ -4035,10 +4904,35 @@
           <w:rFonts w:ascii="Times New Roman" w:hAnsi="Times New Roman" w:cs="Times New Roman"/>
           <w:sz w:val="28"/>
           <w:szCs w:val="28"/>
-          <w:lang w:val="en-US"/>
         </w:rPr>
         <w:t xml:space="preserve"> </w:t>
       </w:r>
+      <w:r>
+        <w:rPr>
+          <w:rFonts w:ascii="Times New Roman" w:hAnsi="Times New Roman" w:cs="Times New Roman"/>
+          <w:sz w:val="28"/>
+          <w:szCs w:val="28"/>
+          <w:lang w:val="en-US"/>
+        </w:rPr>
+        <w:t>Teacher</w:t>
+      </w:r>
+      <w:r>
+        <w:rPr>
+          <w:rFonts w:ascii="Times New Roman" w:hAnsi="Times New Roman" w:cs="Times New Roman"/>
+          <w:sz w:val="28"/>
+          <w:szCs w:val="28"/>
+          <w:lang w:val="en-US"/>
+        </w:rPr>
+        <w:t>s</w:t>
+      </w:r>
+      <w:r>
+        <w:rPr>
+          <w:rFonts w:ascii="Times New Roman" w:hAnsi="Times New Roman" w:cs="Times New Roman"/>
+          <w:sz w:val="28"/>
+          <w:szCs w:val="28"/>
+        </w:rPr>
+        <w:t>.</w:t>
+      </w:r>
       <w:proofErr w:type="spellStart"/>
       <w:r>
         <w:rPr>
@@ -4047,33 +4941,6 @@
           <w:szCs w:val="28"/>
           <w:lang w:val="en-US"/>
         </w:rPr>
-        <w:t>Teacher</w:t>
-      </w:r>
-      <w:r>
-        <w:rPr>
-          <w:rFonts w:ascii="Times New Roman" w:hAnsi="Times New Roman" w:cs="Times New Roman"/>
-          <w:sz w:val="28"/>
-          <w:szCs w:val="28"/>
-          <w:lang w:val="en-US"/>
-        </w:rPr>
-        <w:t>s</w:t>
-      </w:r>
-      <w:r>
-        <w:rPr>
-          <w:rFonts w:ascii="Times New Roman" w:hAnsi="Times New Roman" w:cs="Times New Roman"/>
-          <w:sz w:val="28"/>
-          <w:szCs w:val="28"/>
-          <w:lang w:val="en-US"/>
-        </w:rPr>
-        <w:t>.</w:t>
-      </w:r>
-      <w:r>
-        <w:rPr>
-          <w:rFonts w:ascii="Times New Roman" w:hAnsi="Times New Roman" w:cs="Times New Roman"/>
-          <w:sz w:val="28"/>
-          <w:szCs w:val="28"/>
-          <w:lang w:val="en-US"/>
-        </w:rPr>
         <w:t>TeacherID</w:t>
       </w:r>
       <w:proofErr w:type="spellEnd"/>
@@ -4082,7 +4949,6 @@
           <w:rFonts w:ascii="Times New Roman" w:hAnsi="Times New Roman" w:cs="Times New Roman"/>
           <w:sz w:val="28"/>
           <w:szCs w:val="28"/>
-          <w:lang w:val="en-US"/>
         </w:rPr>
         <w:t>.</w:t>
       </w:r>
@@ -4190,6 +5056,7 @@
         </w:rPr>
         <w:t>.</w:t>
       </w:r>
+      <w:proofErr w:type="spellStart"/>
       <w:r>
         <w:rPr>
           <w:rFonts w:ascii="Times New Roman" w:hAnsi="Times New Roman" w:cs="Times New Roman"/>
@@ -4199,6 +5066,7 @@
         </w:rPr>
         <w:t>GroupID</w:t>
       </w:r>
+      <w:proofErr w:type="spellEnd"/>
       <w:r>
         <w:rPr>
           <w:rFonts w:ascii="Times New Roman" w:hAnsi="Times New Roman" w:cs="Times New Roman"/>
@@ -4224,6 +5092,7 @@
         </w:rPr>
         <w:t>.</w:t>
       </w:r>
+      <w:proofErr w:type="spellStart"/>
       <w:r>
         <w:rPr>
           <w:rFonts w:ascii="Times New Roman" w:hAnsi="Times New Roman" w:cs="Times New Roman"/>
@@ -4242,6 +5111,7 @@
         </w:rPr>
         <w:t>ID</w:t>
       </w:r>
+      <w:proofErr w:type="spellEnd"/>
       <w:r>
         <w:rPr>
           <w:rFonts w:ascii="Times New Roman" w:hAnsi="Times New Roman" w:cs="Times New Roman"/>
@@ -4257,7 +5127,6 @@
           <w:rFonts w:ascii="Times New Roman" w:hAnsi="Times New Roman" w:cs="Times New Roman"/>
           <w:sz w:val="28"/>
           <w:szCs w:val="28"/>
-          <w:lang w:val="en-US"/>
         </w:rPr>
       </w:pPr>
       <w:r>
@@ -4280,6 +5149,7 @@
           <w:szCs w:val="32"/>
         </w:rPr>
       </w:pPr>
+      <w:proofErr w:type="spellStart"/>
       <w:r>
         <w:rPr>
           <w:rFonts w:ascii="Times New Roman" w:hAnsi="Times New Roman" w:cs="Times New Roman"/>
@@ -4289,8 +5159,9 @@
           <w:szCs w:val="32"/>
         </w:rPr>
         <w:lastRenderedPageBreak/>
-        <w:t xml:space="preserve">Part </w:t>
-      </w:r>
+        <w:t>Part</w:t>
+      </w:r>
+      <w:proofErr w:type="spellEnd"/>
       <w:r>
         <w:rPr>
           <w:rFonts w:ascii="Times New Roman" w:hAnsi="Times New Roman" w:cs="Times New Roman"/>
@@ -4299,7 +5170,7 @@
           <w:sz w:val="32"/>
           <w:szCs w:val="32"/>
         </w:rPr>
-        <w:t>3</w:t>
+        <w:t xml:space="preserve"> </w:t>
       </w:r>
       <w:r>
         <w:rPr>
@@ -4309,7 +5180,7 @@
           <w:sz w:val="32"/>
           <w:szCs w:val="32"/>
         </w:rPr>
-        <w:t>:</w:t>
+        <w:t>3</w:t>
       </w:r>
       <w:r>
         <w:rPr>
@@ -4319,7 +5190,7 @@
           <w:sz w:val="32"/>
           <w:szCs w:val="32"/>
         </w:rPr>
-        <w:t xml:space="preserve"> </w:t>
+        <w:t>:</w:t>
       </w:r>
       <w:r>
         <w:rPr>
@@ -4328,9 +5199,8 @@
           <w:bCs/>
           <w:sz w:val="32"/>
           <w:szCs w:val="32"/>
-          <w:lang w:val="en-US"/>
-        </w:rPr>
-        <w:t>ER-</w:t>
+        </w:rPr>
+        <w:t xml:space="preserve"> </w:t>
       </w:r>
       <w:r>
         <w:rPr>
@@ -4339,6 +5209,17 @@
           <w:bCs/>
           <w:sz w:val="32"/>
           <w:szCs w:val="32"/>
+          <w:lang w:val="en-US"/>
+        </w:rPr>
+        <w:t>ER-</w:t>
+      </w:r>
+      <w:r>
+        <w:rPr>
+          <w:rFonts w:ascii="Times New Roman" w:hAnsi="Times New Roman" w:cs="Times New Roman"/>
+          <w:b/>
+          <w:bCs/>
+          <w:sz w:val="32"/>
+          <w:szCs w:val="32"/>
         </w:rPr>
         <w:t>диаграмма</w:t>
       </w:r>
@@ -4357,10 +5238,10 @@
           <w:noProof/>
         </w:rPr>
         <w:drawing>
-          <wp:inline distT="0" distB="0" distL="0" distR="0" wp14:anchorId="132CFE97" wp14:editId="68AABEB9">
-            <wp:extent cx="6645910" cy="4860290"/>
-            <wp:effectExtent l="0" t="0" r="2540" b="0"/>
-            <wp:docPr id="1" name="Рисунок 1"/>
+          <wp:inline distT="0" distB="0" distL="0" distR="0" wp14:anchorId="49EAE21B" wp14:editId="4D979327">
+            <wp:extent cx="6645910" cy="5652135"/>
+            <wp:effectExtent l="0" t="0" r="2540" b="5715"/>
+            <wp:docPr id="2" name="Рисунок 2"/>
             <wp:cNvGraphicFramePr>
               <a:graphicFrameLocks xmlns:a="http://schemas.openxmlformats.org/drawingml/2006/main" noChangeAspect="1"/>
             </wp:cNvGraphicFramePr>
@@ -4380,7 +5261,7 @@
                   <pic:spPr>
                     <a:xfrm>
                       <a:off x="0" y="0"/>
-                      <a:ext cx="6645910" cy="4860290"/>
+                      <a:ext cx="6645910" cy="5652135"/>
                     </a:xfrm>
                     <a:prstGeom prst="rect">
                       <a:avLst/>
@@ -5762,6 +6643,56 @@
       <w:szCs w:val="20"/>
     </w:rPr>
   </w:style>
+  <w:style w:type="paragraph" w:styleId="HTML0">
+    <w:name w:val="HTML Preformatted"/>
+    <w:basedOn w:val="a"/>
+    <w:link w:val="HTML1"/>
+    <w:uiPriority w:val="99"/>
+    <w:semiHidden/>
+    <w:unhideWhenUsed/>
+    <w:rsid w:val="00AE0D84"/>
+    <w:pPr>
+      <w:tabs>
+        <w:tab w:val="left" w:pos="916"/>
+        <w:tab w:val="left" w:pos="1832"/>
+        <w:tab w:val="left" w:pos="2748"/>
+        <w:tab w:val="left" w:pos="3664"/>
+        <w:tab w:val="left" w:pos="4580"/>
+        <w:tab w:val="left" w:pos="5496"/>
+        <w:tab w:val="left" w:pos="6412"/>
+        <w:tab w:val="left" w:pos="7328"/>
+        <w:tab w:val="left" w:pos="8244"/>
+        <w:tab w:val="left" w:pos="9160"/>
+        <w:tab w:val="left" w:pos="10076"/>
+        <w:tab w:val="left" w:pos="10992"/>
+        <w:tab w:val="left" w:pos="11908"/>
+        <w:tab w:val="left" w:pos="12824"/>
+        <w:tab w:val="left" w:pos="13740"/>
+        <w:tab w:val="left" w:pos="14656"/>
+      </w:tabs>
+      <w:spacing w:after="0" w:line="240" w:lineRule="auto"/>
+    </w:pPr>
+    <w:rPr>
+      <w:rFonts w:ascii="Courier New" w:eastAsia="Times New Roman" w:hAnsi="Courier New" w:cs="Courier New"/>
+      <w:sz w:val="20"/>
+      <w:szCs w:val="20"/>
+      <w:lang w:eastAsia="ru-RU"/>
+    </w:rPr>
+  </w:style>
+  <w:style w:type="character" w:customStyle="1" w:styleId="HTML1">
+    <w:name w:val="Стандартный HTML Знак"/>
+    <w:basedOn w:val="a0"/>
+    <w:link w:val="HTML0"/>
+    <w:uiPriority w:val="99"/>
+    <w:semiHidden/>
+    <w:rsid w:val="00AE0D84"/>
+    <w:rPr>
+      <w:rFonts w:ascii="Courier New" w:eastAsia="Times New Roman" w:hAnsi="Courier New" w:cs="Courier New"/>
+      <w:sz w:val="20"/>
+      <w:szCs w:val="20"/>
+      <w:lang w:eastAsia="ru-RU"/>
+    </w:rPr>
+  </w:style>
 </w:styles>
 </file>
 

</xml_diff>